<commit_message>
Todo lo de la parte de Async
La parte técnica de la comunicación de nuestro proyecto está hecho, falta ponerlo bonito.
</commit_message>
<xml_diff>
--- a/Documentacion/Proyecto1_DEWC.docx
+++ b/Documentacion/Proyecto1_DEWC.docx
@@ -5,7 +5,11 @@
     <w:sdt>
       <w:sdtPr>
         <w:rPr>
+          <w:rFonts w:eastAsiaTheme="minorHAnsi"/>
           <w:color w:val="4472C4" w:themeColor="accent1"/>
+          <w:kern w:val="2"/>
+          <w:lang w:eastAsia="en-US"/>
+          <w14:ligatures w14:val="standardContextual"/>
         </w:rPr>
         <w:id w:val="-123697707"/>
         <w:docPartObj>
@@ -15,11 +19,7 @@
       </w:sdtPr>
       <w:sdtEndPr>
         <w:rPr>
-          <w:rFonts w:eastAsiaTheme="minorHAnsi"/>
           <w:color w:val="auto"/>
-          <w:kern w:val="2"/>
-          <w:lang w:eastAsia="en-US"/>
-          <w14:ligatures w14:val="standardContextual"/>
         </w:rPr>
       </w:sdtEndPr>
       <w:sdtContent>
@@ -53,7 +53,7 @@
                         <pic:cNvPicPr/>
                       </pic:nvPicPr>
                       <pic:blipFill>
-                        <a:blip r:embed="rId6" cstate="print">
+                        <a:blip r:embed="rId8" cstate="print">
                           <a:duotone>
                             <a:schemeClr val="accent1">
                               <a:shade val="45000"/>
@@ -248,6 +248,7 @@
                                     <w:calendar w:val="gregorian"/>
                                   </w:date>
                                 </w:sdtPr>
+                                <w:sdtEndPr/>
                                 <w:sdtContent>
                                   <w:p>
                                     <w:pPr>
@@ -293,6 +294,7 @@
                                     <w:dataBinding w:prefixMappings="xmlns:ns0='http://schemas.openxmlformats.org/officeDocument/2006/extended-properties' " w:xpath="/ns0:Properties[1]/ns0:Company[1]" w:storeItemID="{6668398D-A668-4E3E-A5EB-62B293D839F1}"/>
                                     <w:text/>
                                   </w:sdtPr>
+                                  <w:sdtEndPr/>
                                   <w:sdtContent>
                                     <w:r>
                                       <w:rPr>
@@ -324,6 +326,7 @@
                                     <w:dataBinding w:prefixMappings="xmlns:ns0='http://schemas.microsoft.com/office/2006/coverPageProps' " w:xpath="/ns0:CoverPageProperties[1]/ns0:CompanyAddress[1]" w:storeItemID="{55AF091B-3C7A-41E3-B477-F2FDAA23CFDA}"/>
                                     <w:text/>
                                   </w:sdtPr>
+                                  <w:sdtEndPr/>
                                   <w:sdtContent>
                                     <w:r>
                                       <w:rPr>
@@ -382,6 +385,7 @@
                               <w:calendar w:val="gregorian"/>
                             </w:date>
                           </w:sdtPr>
+                          <w:sdtEndPr/>
                           <w:sdtContent>
                             <w:p>
                               <w:pPr>
@@ -427,6 +431,7 @@
                               <w:dataBinding w:prefixMappings="xmlns:ns0='http://schemas.openxmlformats.org/officeDocument/2006/extended-properties' " w:xpath="/ns0:Properties[1]/ns0:Company[1]" w:storeItemID="{6668398D-A668-4E3E-A5EB-62B293D839F1}"/>
                               <w:text/>
                             </w:sdtPr>
+                            <w:sdtEndPr/>
                             <w:sdtContent>
                               <w:r>
                                 <w:rPr>
@@ -458,6 +463,7 @@
                               <w:dataBinding w:prefixMappings="xmlns:ns0='http://schemas.microsoft.com/office/2006/coverPageProps' " w:xpath="/ns0:CoverPageProperties[1]/ns0:CompanyAddress[1]" w:storeItemID="{55AF091B-3C7A-41E3-B477-F2FDAA23CFDA}"/>
                               <w:text/>
                             </w:sdtPr>
+                            <w:sdtEndPr/>
                             <w:sdtContent>
                               <w:r>
                                 <w:rPr>
@@ -497,7 +503,7 @@
                         <pic:cNvPicPr/>
                       </pic:nvPicPr>
                       <pic:blipFill>
-                        <a:blip r:embed="rId7" cstate="print">
+                        <a:blip r:embed="rId9" cstate="print">
                           <a:duotone>
                             <a:schemeClr val="accent1">
                               <a:shade val="45000"/>
@@ -540,6 +546,15 @@
     </w:sdt>
     <w:sdt>
       <w:sdtPr>
+        <w:rPr>
+          <w:rFonts w:asciiTheme="minorHAnsi" w:eastAsiaTheme="minorHAnsi" w:hAnsiTheme="minorHAnsi" w:cstheme="minorBidi"/>
+          <w:color w:val="auto"/>
+          <w:kern w:val="2"/>
+          <w:sz w:val="22"/>
+          <w:szCs w:val="22"/>
+          <w:lang w:eastAsia="en-US"/>
+          <w14:ligatures w14:val="standardContextual"/>
+        </w:rPr>
         <w:id w:val="-1487551683"/>
         <w:docPartObj>
           <w:docPartGallery w:val="Table of Contents"/>
@@ -548,15 +563,8 @@
       </w:sdtPr>
       <w:sdtEndPr>
         <w:rPr>
-          <w:rFonts w:asciiTheme="minorHAnsi" w:eastAsiaTheme="minorHAnsi" w:hAnsiTheme="minorHAnsi" w:cstheme="minorBidi"/>
           <w:b/>
           <w:bCs/>
-          <w:color w:val="auto"/>
-          <w:kern w:val="2"/>
-          <w:sz w:val="22"/>
-          <w:szCs w:val="22"/>
-          <w:lang w:eastAsia="en-US"/>
-          <w14:ligatures w14:val="standardContextual"/>
         </w:rPr>
       </w:sdtEndPr>
       <w:sdtContent>
@@ -1169,13 +1177,343 @@
     </w:p>
     <w:p>
       <w:pPr>
+        <w:rPr>
+          <w:rFonts w:asciiTheme="majorHAnsi" w:eastAsiaTheme="majorEastAsia" w:hAnsiTheme="majorHAnsi" w:cstheme="majorBidi"/>
+          <w:b/>
+          <w:sz w:val="36"/>
+          <w:szCs w:val="32"/>
+        </w:rPr>
+      </w:pPr>
+      <w:bookmarkStart w:id="1" w:name="_Toc214954071"/>
+      <w:r>
+        <w:br w:type="page"/>
+      </w:r>
+    </w:p>
+    <w:bookmarkEnd w:id="1"/>
+    <w:p>
+      <w:pPr>
         <w:pStyle w:val="Ttulo1"/>
       </w:pPr>
-      <w:bookmarkStart w:id="1" w:name="_Toc214954071"/>
-      <w:r>
-        <w:t>API UTILIZADA</w:t>
-      </w:r>
-      <w:bookmarkEnd w:id="1"/>
+      <w:r>
+        <w:lastRenderedPageBreak/>
+        <w:t>COMUNICACIÓN CON LA API</w:t>
+      </w:r>
+    </w:p>
+    <w:p>
+      <w:pPr>
+        <w:rPr>
+          <w:sz w:val="28"/>
+          <w:szCs w:val="28"/>
+        </w:rPr>
+      </w:pPr>
+      <w:r>
+        <w:rPr>
+          <w:sz w:val="28"/>
+          <w:szCs w:val="28"/>
+        </w:rPr>
+        <w:t xml:space="preserve">En nuestro proyecto hemos utilizado </w:t>
+      </w:r>
+      <w:r>
+        <w:rPr>
+          <w:b/>
+          <w:bCs/>
+          <w:sz w:val="28"/>
+          <w:szCs w:val="28"/>
+        </w:rPr>
+        <w:t>un servidor json</w:t>
+      </w:r>
+      <w:r>
+        <w:rPr>
+          <w:sz w:val="28"/>
+          <w:szCs w:val="28"/>
+        </w:rPr>
+        <w:t xml:space="preserve"> para poder publicar nuestra </w:t>
+      </w:r>
+      <w:r>
+        <w:rPr>
+          <w:b/>
+          <w:bCs/>
+          <w:sz w:val="28"/>
+          <w:szCs w:val="28"/>
+        </w:rPr>
+        <w:t>db.json</w:t>
+      </w:r>
+      <w:r>
+        <w:rPr>
+          <w:sz w:val="28"/>
+          <w:szCs w:val="28"/>
+        </w:rPr>
+        <w:t xml:space="preserve"> en un entorno local, el </w:t>
+      </w:r>
+      <w:r>
+        <w:rPr>
+          <w:sz w:val="28"/>
+          <w:szCs w:val="28"/>
+        </w:rPr>
+        <w:t>entorno</w:t>
+      </w:r>
+      <w:r>
+        <w:rPr>
+          <w:sz w:val="28"/>
+          <w:szCs w:val="28"/>
+        </w:rPr>
+        <w:t xml:space="preserve"> que hemos utilizado es </w:t>
+      </w:r>
+      <w:r>
+        <w:rPr>
+          <w:b/>
+          <w:bCs/>
+          <w:sz w:val="28"/>
+          <w:szCs w:val="28"/>
+        </w:rPr>
+        <w:t>Node.js</w:t>
+      </w:r>
+      <w:r>
+        <w:rPr>
+          <w:sz w:val="28"/>
+          <w:szCs w:val="28"/>
+        </w:rPr>
+        <w:t xml:space="preserve">, este permite usar </w:t>
+      </w:r>
+      <w:r>
+        <w:rPr>
+          <w:b/>
+          <w:bCs/>
+          <w:sz w:val="28"/>
+          <w:szCs w:val="28"/>
+        </w:rPr>
+        <w:t>JavaScript</w:t>
+      </w:r>
+      <w:r>
+        <w:rPr>
+          <w:sz w:val="28"/>
+          <w:szCs w:val="28"/>
+        </w:rPr>
+        <w:t xml:space="preserve"> en el </w:t>
+      </w:r>
+      <w:r>
+        <w:rPr>
+          <w:b/>
+          <w:bCs/>
+          <w:sz w:val="28"/>
+          <w:szCs w:val="28"/>
+        </w:rPr>
+        <w:t>servidor</w:t>
+      </w:r>
+      <w:r>
+        <w:rPr>
+          <w:sz w:val="28"/>
+          <w:szCs w:val="28"/>
+        </w:rPr>
+        <w:t xml:space="preserve">. Está basado en el motor </w:t>
+      </w:r>
+      <w:r>
+        <w:rPr>
+          <w:b/>
+          <w:bCs/>
+          <w:sz w:val="28"/>
+          <w:szCs w:val="28"/>
+        </w:rPr>
+        <w:t>V8 de Chrome</w:t>
+      </w:r>
+      <w:r>
+        <w:rPr>
+          <w:sz w:val="28"/>
+          <w:szCs w:val="28"/>
+        </w:rPr>
+        <w:t xml:space="preserve">, funciona de manera </w:t>
+      </w:r>
+      <w:r>
+        <w:rPr>
+          <w:b/>
+          <w:bCs/>
+          <w:sz w:val="28"/>
+          <w:szCs w:val="28"/>
+        </w:rPr>
+        <w:t>asíncrona</w:t>
+      </w:r>
+      <w:r>
+        <w:rPr>
+          <w:sz w:val="28"/>
+          <w:szCs w:val="28"/>
+        </w:rPr>
+        <w:t xml:space="preserve">, y se utiliza para crear </w:t>
+      </w:r>
+      <w:r>
+        <w:rPr>
+          <w:b/>
+          <w:bCs/>
+          <w:sz w:val="28"/>
+          <w:szCs w:val="28"/>
+        </w:rPr>
+        <w:t>aplicaciones web, APIs y servicios en tiempo real</w:t>
+      </w:r>
+      <w:r>
+        <w:rPr>
+          <w:sz w:val="28"/>
+          <w:szCs w:val="28"/>
+        </w:rPr>
+        <w:t>.</w:t>
+      </w:r>
+    </w:p>
+    <w:p>
+      <w:pPr>
+        <w:rPr>
+          <w:sz w:val="28"/>
+          <w:szCs w:val="28"/>
+        </w:rPr>
+      </w:pPr>
+      <w:r>
+        <w:rPr>
+          <w:sz w:val="28"/>
+          <w:szCs w:val="28"/>
+        </w:rPr>
+        <w:t xml:space="preserve">Para poder comunicarnos entre el servidor y la aplicación web vamos a utilizar </w:t>
+      </w:r>
+      <w:r>
+        <w:rPr>
+          <w:b/>
+          <w:bCs/>
+          <w:sz w:val="28"/>
+          <w:szCs w:val="28"/>
+        </w:rPr>
+        <w:t>la función async</w:t>
+      </w:r>
+      <w:r>
+        <w:rPr>
+          <w:sz w:val="28"/>
+          <w:szCs w:val="28"/>
+        </w:rPr>
+        <w:t xml:space="preserve">. </w:t>
+      </w:r>
+      <w:r>
+        <w:rPr>
+          <w:b/>
+          <w:bCs/>
+          <w:sz w:val="28"/>
+          <w:szCs w:val="28"/>
+        </w:rPr>
+        <w:t>Fetch</w:t>
+      </w:r>
+      <w:r>
+        <w:rPr>
+          <w:sz w:val="28"/>
+          <w:szCs w:val="28"/>
+        </w:rPr>
+        <w:t xml:space="preserve"> puede resultar </w:t>
+      </w:r>
+      <w:r>
+        <w:rPr>
+          <w:b/>
+          <w:bCs/>
+          <w:sz w:val="28"/>
+          <w:szCs w:val="28"/>
+        </w:rPr>
+        <w:t>difícil de leer</w:t>
+      </w:r>
+      <w:r>
+        <w:rPr>
+          <w:sz w:val="28"/>
+          <w:szCs w:val="28"/>
+        </w:rPr>
+        <w:t xml:space="preserve"> por su naturaleza </w:t>
+      </w:r>
+      <w:r>
+        <w:rPr>
+          <w:b/>
+          <w:bCs/>
+          <w:sz w:val="28"/>
+          <w:szCs w:val="28"/>
+        </w:rPr>
+        <w:t>asíncrona</w:t>
+      </w:r>
+      <w:r>
+        <w:rPr>
+          <w:sz w:val="28"/>
+          <w:szCs w:val="28"/>
+        </w:rPr>
+        <w:t xml:space="preserve">, por eso, </w:t>
+      </w:r>
+      <w:r>
+        <w:rPr>
+          <w:b/>
+          <w:bCs/>
+          <w:sz w:val="28"/>
+          <w:szCs w:val="28"/>
+        </w:rPr>
+        <w:t>async</w:t>
+      </w:r>
+      <w:r>
+        <w:rPr>
+          <w:sz w:val="28"/>
+          <w:szCs w:val="28"/>
+        </w:rPr>
+        <w:t xml:space="preserve"> surgió con el objetivo de mejorar la </w:t>
+      </w:r>
+      <w:r>
+        <w:rPr>
+          <w:b/>
+          <w:bCs/>
+          <w:sz w:val="28"/>
+          <w:szCs w:val="28"/>
+        </w:rPr>
+        <w:t>gestión de funciones asíncronas</w:t>
+      </w:r>
+      <w:r>
+        <w:rPr>
+          <w:sz w:val="28"/>
+          <w:szCs w:val="28"/>
+        </w:rPr>
+        <w:t xml:space="preserve">, intentando hacer el </w:t>
+      </w:r>
+      <w:r>
+        <w:rPr>
+          <w:b/>
+          <w:bCs/>
+          <w:sz w:val="28"/>
+          <w:szCs w:val="28"/>
+        </w:rPr>
+        <w:t>código más legible</w:t>
+      </w:r>
+      <w:r>
+        <w:rPr>
+          <w:sz w:val="28"/>
+          <w:szCs w:val="28"/>
+        </w:rPr>
+        <w:t xml:space="preserve"> y </w:t>
+      </w:r>
+      <w:r>
+        <w:rPr>
+          <w:b/>
+          <w:bCs/>
+          <w:sz w:val="28"/>
+          <w:szCs w:val="28"/>
+        </w:rPr>
+        <w:t>menos</w:t>
+      </w:r>
+      <w:r>
+        <w:rPr>
+          <w:sz w:val="28"/>
+          <w:szCs w:val="28"/>
+        </w:rPr>
+        <w:t xml:space="preserve"> </w:t>
+      </w:r>
+      <w:r>
+        <w:rPr>
+          <w:b/>
+          <w:bCs/>
+          <w:sz w:val="28"/>
+          <w:szCs w:val="28"/>
+        </w:rPr>
+        <w:t>propenso a errores</w:t>
+      </w:r>
+      <w:r>
+        <w:rPr>
+          <w:sz w:val="28"/>
+          <w:szCs w:val="28"/>
+        </w:rPr>
+        <w:t>.</w:t>
+      </w:r>
     </w:p>
     <w:p>
       <w:pPr>
@@ -1189,37 +1527,1297 @@
     </w:p>
     <w:p>
       <w:pPr>
-        <w:pStyle w:val="Ttulo2"/>
+        <w:rPr>
+          <w:sz w:val="28"/>
+          <w:szCs w:val="28"/>
+        </w:rPr>
+      </w:pPr>
+      <w:r>
+        <w:rPr>
+          <w:sz w:val="28"/>
+          <w:szCs w:val="28"/>
+        </w:rPr>
+        <w:t xml:space="preserve">Esta petición se usa para </w:t>
+      </w:r>
+      <w:r>
+        <w:rPr>
+          <w:b/>
+          <w:bCs/>
+          <w:sz w:val="28"/>
+          <w:szCs w:val="28"/>
+        </w:rPr>
+        <w:t>pedir datos</w:t>
+      </w:r>
+      <w:r>
+        <w:rPr>
+          <w:sz w:val="28"/>
+          <w:szCs w:val="28"/>
+        </w:rPr>
+        <w:t xml:space="preserve"> al servidor </w:t>
+      </w:r>
+      <w:r>
+        <w:rPr>
+          <w:b/>
+          <w:bCs/>
+          <w:sz w:val="28"/>
+          <w:szCs w:val="28"/>
+        </w:rPr>
+        <w:t>sin modificar nada</w:t>
+      </w:r>
+      <w:r>
+        <w:rPr>
+          <w:sz w:val="28"/>
+          <w:szCs w:val="28"/>
+        </w:rPr>
+        <w:t xml:space="preserve">, se utiliza cuando quieres </w:t>
+      </w:r>
+      <w:r>
+        <w:rPr>
+          <w:b/>
+          <w:bCs/>
+          <w:sz w:val="28"/>
+          <w:szCs w:val="28"/>
+        </w:rPr>
+        <w:t>consultar información</w:t>
+      </w:r>
+      <w:r>
+        <w:rPr>
+          <w:sz w:val="28"/>
+          <w:szCs w:val="28"/>
+        </w:rPr>
+        <w:t xml:space="preserve">, por ejemplo, cuando quieres ver todos </w:t>
+      </w:r>
+      <w:r>
+        <w:rPr>
+          <w:sz w:val="28"/>
+          <w:szCs w:val="28"/>
+        </w:rPr>
+        <w:t>l</w:t>
+      </w:r>
+      <w:r>
+        <w:rPr>
+          <w:sz w:val="28"/>
+          <w:szCs w:val="28"/>
+        </w:rPr>
+        <w:t>os usuarios o un producto concreto.</w:t>
+      </w:r>
+    </w:p>
+    <w:p>
+      <w:pPr>
+        <w:rPr>
+          <w:sz w:val="28"/>
+          <w:szCs w:val="28"/>
+        </w:rPr>
+      </w:pPr>
+      <w:r>
+        <w:rPr>
+          <w:i/>
+          <w:iCs/>
+          <w:sz w:val="28"/>
+          <w:szCs w:val="28"/>
+          <w:u w:val="single"/>
+        </w:rPr>
+        <w:t>Ejemplo</w:t>
+      </w:r>
+      <w:r>
+        <w:rPr>
+          <w:sz w:val="28"/>
+          <w:szCs w:val="28"/>
+        </w:rPr>
+        <w:t>:</w:t>
+      </w:r>
+    </w:p>
+    <w:p>
+      <w:pPr>
+        <w:shd w:val="clear" w:color="auto" w:fill="1F1F1F"/>
+        <w:spacing w:line="285" w:lineRule="atLeast"/>
+        <w:rPr>
+          <w:rFonts w:ascii="Consolas" w:hAnsi="Consolas"/>
+          <w:color w:val="DCDCAA"/>
+          <w:sz w:val="24"/>
+          <w:szCs w:val="24"/>
+          <w:lang w:eastAsia="es-ES"/>
+        </w:rPr>
+      </w:pPr>
+      <w:r>
+        <w:rPr>
+          <w:rFonts w:ascii="Consolas" w:hAnsi="Consolas"/>
+          <w:color w:val="DCDCAA"/>
+          <w:sz w:val="24"/>
+          <w:szCs w:val="24"/>
+          <w:lang w:eastAsia="es-ES"/>
+        </w:rPr>
+        <w:t>GET http://localhost:3000/usuarios</w:t>
+      </w:r>
+    </w:p>
+    <w:p>
+      <w:pPr>
+        <w:rPr>
+          <w:sz w:val="28"/>
+          <w:szCs w:val="28"/>
+        </w:rPr>
       </w:pPr>
       <w:bookmarkStart w:id="3" w:name="_Toc214954073"/>
       <w:r>
-        <w:t>POST</w:t>
-      </w:r>
-      <w:bookmarkEnd w:id="3"/>
+        <w:rPr>
+          <w:sz w:val="28"/>
+          <w:szCs w:val="28"/>
+        </w:rPr>
+        <w:t xml:space="preserve">Devolvería los siguientes datos en </w:t>
+      </w:r>
+      <w:r>
+        <w:rPr>
+          <w:b/>
+          <w:bCs/>
+          <w:sz w:val="28"/>
+          <w:szCs w:val="28"/>
+        </w:rPr>
+        <w:t>JSON</w:t>
+      </w:r>
+      <w:r>
+        <w:rPr>
+          <w:sz w:val="28"/>
+          <w:szCs w:val="28"/>
+        </w:rPr>
+        <w:t>.</w:t>
+      </w:r>
+    </w:p>
+    <w:p>
+      <w:pPr>
+        <w:shd w:val="clear" w:color="auto" w:fill="1F1F1F"/>
+        <w:spacing w:line="285" w:lineRule="atLeast"/>
+        <w:rPr>
+          <w:rFonts w:ascii="Consolas" w:eastAsia="Times New Roman" w:hAnsi="Consolas" w:cs="Times New Roman"/>
+          <w:color w:val="CCCCCC"/>
+          <w:sz w:val="24"/>
+          <w:szCs w:val="24"/>
+          <w:lang w:eastAsia="es-ES"/>
+        </w:rPr>
+      </w:pPr>
+      <w:r>
+        <w:rPr>
+          <w:rFonts w:ascii="Consolas" w:eastAsia="Times New Roman" w:hAnsi="Consolas" w:cs="Times New Roman"/>
+          <w:color w:val="CCCCCC"/>
+          <w:sz w:val="24"/>
+          <w:szCs w:val="24"/>
+          <w:lang w:eastAsia="es-ES"/>
+        </w:rPr>
+        <w:t>[</w:t>
+      </w:r>
+    </w:p>
+    <w:p>
+      <w:pPr>
+        <w:shd w:val="clear" w:color="auto" w:fill="1F1F1F"/>
+        <w:spacing w:line="285" w:lineRule="atLeast"/>
+        <w:rPr>
+          <w:rFonts w:ascii="Consolas" w:eastAsia="Times New Roman" w:hAnsi="Consolas" w:cs="Times New Roman"/>
+          <w:color w:val="CCCCCC"/>
+          <w:sz w:val="24"/>
+          <w:szCs w:val="24"/>
+          <w:lang w:eastAsia="es-ES"/>
+        </w:rPr>
+      </w:pPr>
+      <w:r>
+        <w:rPr>
+          <w:rFonts w:ascii="Consolas" w:eastAsia="Times New Roman" w:hAnsi="Consolas" w:cs="Times New Roman"/>
+          <w:color w:val="CCCCCC"/>
+          <w:sz w:val="24"/>
+          <w:szCs w:val="24"/>
+          <w:lang w:eastAsia="es-ES"/>
+        </w:rPr>
+        <w:t xml:space="preserve">  </w:t>
+      </w:r>
+      <w:proofErr w:type="gramStart"/>
+      <w:r>
+        <w:rPr>
+          <w:rFonts w:ascii="Consolas" w:eastAsia="Times New Roman" w:hAnsi="Consolas" w:cs="Times New Roman"/>
+          <w:color w:val="CCCCCC"/>
+          <w:sz w:val="24"/>
+          <w:szCs w:val="24"/>
+          <w:lang w:eastAsia="es-ES"/>
+        </w:rPr>
+        <w:t>{ "</w:t>
+      </w:r>
+      <w:proofErr w:type="gramEnd"/>
+      <w:r>
+        <w:rPr>
+          <w:rFonts w:ascii="Consolas" w:eastAsia="Times New Roman" w:hAnsi="Consolas" w:cs="Times New Roman"/>
+          <w:color w:val="CCCCCC"/>
+          <w:sz w:val="24"/>
+          <w:szCs w:val="24"/>
+          <w:lang w:eastAsia="es-ES"/>
+        </w:rPr>
+        <w:t>id": 1, "nombre": "Ana"</w:t>
+      </w:r>
+      <w:r>
+        <w:rPr>
+          <w:rFonts w:ascii="Consolas" w:eastAsia="Times New Roman" w:hAnsi="Consolas" w:cs="Times New Roman"/>
+          <w:color w:val="CCCCCC"/>
+          <w:sz w:val="24"/>
+          <w:szCs w:val="24"/>
+          <w:lang w:eastAsia="es-ES"/>
+        </w:rPr>
+        <w:t>, “edad”: “22”</w:t>
+      </w:r>
+      <w:r>
+        <w:rPr>
+          <w:rFonts w:ascii="Consolas" w:eastAsia="Times New Roman" w:hAnsi="Consolas" w:cs="Times New Roman"/>
+          <w:color w:val="CCCCCC"/>
+          <w:sz w:val="24"/>
+          <w:szCs w:val="24"/>
+          <w:lang w:eastAsia="es-ES"/>
+        </w:rPr>
+        <w:t xml:space="preserve"> },</w:t>
+      </w:r>
+    </w:p>
+    <w:p>
+      <w:pPr>
+        <w:shd w:val="clear" w:color="auto" w:fill="1F1F1F"/>
+        <w:spacing w:line="285" w:lineRule="atLeast"/>
+        <w:rPr>
+          <w:rFonts w:ascii="Consolas" w:eastAsia="Times New Roman" w:hAnsi="Consolas" w:cs="Times New Roman"/>
+          <w:color w:val="CCCCCC"/>
+          <w:sz w:val="24"/>
+          <w:szCs w:val="24"/>
+          <w:lang w:eastAsia="es-ES"/>
+        </w:rPr>
+      </w:pPr>
+      <w:r>
+        <w:rPr>
+          <w:rFonts w:ascii="Consolas" w:eastAsia="Times New Roman" w:hAnsi="Consolas" w:cs="Times New Roman"/>
+          <w:color w:val="CCCCCC"/>
+          <w:sz w:val="24"/>
+          <w:szCs w:val="24"/>
+          <w:lang w:eastAsia="es-ES"/>
+        </w:rPr>
+        <w:t xml:space="preserve">  </w:t>
+      </w:r>
+      <w:proofErr w:type="gramStart"/>
+      <w:r>
+        <w:rPr>
+          <w:rFonts w:ascii="Consolas" w:eastAsia="Times New Roman" w:hAnsi="Consolas" w:cs="Times New Roman"/>
+          <w:color w:val="CCCCCC"/>
+          <w:sz w:val="24"/>
+          <w:szCs w:val="24"/>
+          <w:lang w:eastAsia="es-ES"/>
+        </w:rPr>
+        <w:t>{ "</w:t>
+      </w:r>
+      <w:proofErr w:type="gramEnd"/>
+      <w:r>
+        <w:rPr>
+          <w:rFonts w:ascii="Consolas" w:eastAsia="Times New Roman" w:hAnsi="Consolas" w:cs="Times New Roman"/>
+          <w:color w:val="CCCCCC"/>
+          <w:sz w:val="24"/>
+          <w:szCs w:val="24"/>
+          <w:lang w:eastAsia="es-ES"/>
+        </w:rPr>
+        <w:t>id": 2, "nombre": "Luis"</w:t>
+      </w:r>
+      <w:r>
+        <w:rPr>
+          <w:rFonts w:ascii="Consolas" w:eastAsia="Times New Roman" w:hAnsi="Consolas" w:cs="Times New Roman"/>
+          <w:color w:val="CCCCCC"/>
+          <w:sz w:val="24"/>
+          <w:szCs w:val="24"/>
+          <w:lang w:eastAsia="es-ES"/>
+        </w:rPr>
+        <w:t>, “edad”: “21”</w:t>
+      </w:r>
+      <w:r>
+        <w:rPr>
+          <w:rFonts w:ascii="Consolas" w:eastAsia="Times New Roman" w:hAnsi="Consolas" w:cs="Times New Roman"/>
+          <w:color w:val="CCCCCC"/>
+          <w:sz w:val="24"/>
+          <w:szCs w:val="24"/>
+          <w:lang w:eastAsia="es-ES"/>
+        </w:rPr>
+        <w:t xml:space="preserve"> }</w:t>
+      </w:r>
+    </w:p>
+    <w:p>
+      <w:pPr>
+        <w:shd w:val="clear" w:color="auto" w:fill="1F1F1F"/>
+        <w:spacing w:line="285" w:lineRule="atLeast"/>
+        <w:rPr>
+          <w:rFonts w:ascii="Consolas" w:eastAsia="Times New Roman" w:hAnsi="Consolas" w:cs="Times New Roman"/>
+          <w:color w:val="CCCCCC"/>
+          <w:sz w:val="24"/>
+          <w:szCs w:val="24"/>
+          <w:lang w:eastAsia="es-ES"/>
+        </w:rPr>
+      </w:pPr>
+      <w:r>
+        <w:rPr>
+          <w:rFonts w:ascii="Consolas" w:eastAsia="Times New Roman" w:hAnsi="Consolas" w:cs="Times New Roman"/>
+          <w:color w:val="CCCCCC"/>
+          <w:sz w:val="24"/>
+          <w:szCs w:val="24"/>
+          <w:lang w:eastAsia="es-ES"/>
+        </w:rPr>
+        <w:t>]</w:t>
+      </w:r>
     </w:p>
     <w:p>
       <w:pPr>
         <w:pStyle w:val="Ttulo2"/>
       </w:pPr>
+      <w:r>
+        <w:t>POST</w:t>
+      </w:r>
+      <w:bookmarkEnd w:id="3"/>
+    </w:p>
+    <w:p>
+      <w:r>
+        <w:t xml:space="preserve">Esta petición sirve para añadir un recurso nuevo al </w:t>
+      </w:r>
+      <w:proofErr w:type="gramStart"/>
+      <w:r>
+        <w:t>archivo .json</w:t>
+      </w:r>
+      <w:proofErr w:type="gramEnd"/>
+      <w:r>
+        <w:t xml:space="preserve">, se utiliza cuando se quiere registrar un objeto nuevo, ya sea un usuario, un producto, etc. Hay que tener en cuenta de </w:t>
+      </w:r>
+      <w:proofErr w:type="gramStart"/>
+      <w:r>
+        <w:t>que</w:t>
+      </w:r>
+      <w:proofErr w:type="gramEnd"/>
+      <w:r>
+        <w:t xml:space="preserve"> si no se ponen todos los campos del objeto se </w:t>
+      </w:r>
+      <w:proofErr w:type="spellStart"/>
+      <w:r>
+        <w:t>añadira</w:t>
+      </w:r>
+      <w:proofErr w:type="spellEnd"/>
+      <w:r>
+        <w:t xml:space="preserve"> sin información, es decir, si se añade un usuario sin el nombre pero si con la edad, el nombre aparecería vacío y la edad con el dato introducido, otra cosa a tener en cuenta </w:t>
+      </w:r>
+      <w:r>
+        <w:t xml:space="preserve">que no es obligatorio tener el campo id, pero si es recomendable si se quiere manipular esos datos. En l apetición POST no hace falta añadir el id, ya que json-server lo generará automáticamente cuando se creen nuevas </w:t>
+      </w:r>
+      <w:proofErr w:type="spellStart"/>
+      <w:r>
+        <w:t>pticiones</w:t>
+      </w:r>
+      <w:proofErr w:type="spellEnd"/>
+      <w:r>
+        <w:t xml:space="preserve"> POST</w:t>
+      </w:r>
+    </w:p>
+    <w:p>
+      <w:r>
+        <w:t>Ejemplo:</w:t>
+      </w:r>
+    </w:p>
+    <w:p>
+      <w:pPr>
+        <w:shd w:val="clear" w:color="auto" w:fill="1F1F1F"/>
+        <w:spacing w:line="285" w:lineRule="atLeast"/>
+        <w:rPr>
+          <w:rFonts w:ascii="Consolas" w:hAnsi="Consolas"/>
+          <w:color w:val="DCDCAA"/>
+          <w:sz w:val="21"/>
+          <w:szCs w:val="21"/>
+          <w:lang w:eastAsia="es-ES"/>
+        </w:rPr>
+      </w:pPr>
+      <w:r>
+        <w:rPr>
+          <w:rFonts w:ascii="Consolas" w:hAnsi="Consolas"/>
+          <w:color w:val="DCDCAA"/>
+          <w:sz w:val="21"/>
+          <w:szCs w:val="21"/>
+          <w:lang w:eastAsia="es-ES"/>
+        </w:rPr>
+        <w:t>POST</w:t>
+      </w:r>
+      <w:r>
+        <w:rPr>
+          <w:rFonts w:ascii="Consolas" w:hAnsi="Consolas"/>
+          <w:color w:val="DCDCAA"/>
+          <w:sz w:val="21"/>
+          <w:szCs w:val="21"/>
+          <w:lang w:eastAsia="es-ES"/>
+        </w:rPr>
+        <w:t xml:space="preserve"> </w:t>
+      </w:r>
+      <w:hyperlink r:id="rId10" w:history="1">
+        <w:r>
+          <w:rPr>
+            <w:rStyle w:val="Hipervnculo"/>
+            <w:rFonts w:ascii="Consolas" w:hAnsi="Consolas"/>
+            <w:sz w:val="21"/>
+            <w:szCs w:val="21"/>
+            <w:lang w:eastAsia="es-ES"/>
+          </w:rPr>
+          <w:t>http://localhost:3000/usuarios</w:t>
+        </w:r>
+      </w:hyperlink>
+    </w:p>
+    <w:p>
+      <w:pPr>
+        <w:shd w:val="clear" w:color="auto" w:fill="1F1F1F"/>
+        <w:spacing w:line="285" w:lineRule="atLeast"/>
+        <w:rPr>
+          <w:rFonts w:ascii="Consolas" w:hAnsi="Consolas"/>
+          <w:color w:val="DCDCAA"/>
+          <w:sz w:val="21"/>
+          <w:szCs w:val="21"/>
+          <w:lang w:eastAsia="es-ES"/>
+        </w:rPr>
+      </w:pPr>
+      <w:proofErr w:type="spellStart"/>
+      <w:r>
+        <w:rPr>
+          <w:rFonts w:ascii="Consolas" w:hAnsi="Consolas"/>
+          <w:color w:val="DCDCAA"/>
+          <w:sz w:val="21"/>
+          <w:szCs w:val="21"/>
+          <w:lang w:eastAsia="es-ES"/>
+        </w:rPr>
+        <w:t>Body</w:t>
+      </w:r>
+      <w:proofErr w:type="spellEnd"/>
+      <w:r>
+        <w:rPr>
+          <w:rFonts w:ascii="Consolas" w:hAnsi="Consolas"/>
+          <w:color w:val="DCDCAA"/>
+          <w:sz w:val="21"/>
+          <w:szCs w:val="21"/>
+          <w:lang w:eastAsia="es-ES"/>
+        </w:rPr>
+        <w:t>:</w:t>
+      </w:r>
+    </w:p>
+    <w:p>
+      <w:pPr>
+        <w:shd w:val="clear" w:color="auto" w:fill="1F1F1F"/>
+        <w:spacing w:line="285" w:lineRule="atLeast"/>
+        <w:rPr>
+          <w:rFonts w:ascii="Consolas" w:hAnsi="Consolas"/>
+          <w:color w:val="DCDCAA"/>
+          <w:sz w:val="21"/>
+          <w:szCs w:val="21"/>
+          <w:lang w:eastAsia="es-ES"/>
+        </w:rPr>
+      </w:pPr>
+      <w:r>
+        <w:rPr>
+          <w:rFonts w:ascii="Consolas" w:hAnsi="Consolas"/>
+          <w:color w:val="DCDCAA"/>
+          <w:sz w:val="21"/>
+          <w:szCs w:val="21"/>
+          <w:lang w:eastAsia="es-ES"/>
+        </w:rPr>
+        <w:t>{</w:t>
+      </w:r>
+    </w:p>
+    <w:p>
+      <w:pPr>
+        <w:shd w:val="clear" w:color="auto" w:fill="1F1F1F"/>
+        <w:spacing w:line="285" w:lineRule="atLeast"/>
+        <w:rPr>
+          <w:rFonts w:ascii="Consolas" w:hAnsi="Consolas"/>
+          <w:color w:val="DCDCAA"/>
+          <w:sz w:val="21"/>
+          <w:szCs w:val="21"/>
+          <w:lang w:eastAsia="es-ES"/>
+        </w:rPr>
+      </w:pPr>
+      <w:r>
+        <w:rPr>
+          <w:rFonts w:ascii="Consolas" w:hAnsi="Consolas"/>
+          <w:color w:val="DCDCAA"/>
+          <w:sz w:val="21"/>
+          <w:szCs w:val="21"/>
+          <w:lang w:eastAsia="es-ES"/>
+        </w:rPr>
+        <w:lastRenderedPageBreak/>
+        <w:tab/>
+        <w:t>“nombre”: “Mikel”,</w:t>
+      </w:r>
+    </w:p>
+    <w:p>
+      <w:pPr>
+        <w:shd w:val="clear" w:color="auto" w:fill="1F1F1F"/>
+        <w:spacing w:line="285" w:lineRule="atLeast"/>
+        <w:rPr>
+          <w:rFonts w:ascii="Consolas" w:hAnsi="Consolas"/>
+          <w:color w:val="DCDCAA"/>
+          <w:sz w:val="21"/>
+          <w:szCs w:val="21"/>
+          <w:lang w:eastAsia="es-ES"/>
+        </w:rPr>
+      </w:pPr>
+      <w:r>
+        <w:rPr>
+          <w:rFonts w:ascii="Consolas" w:hAnsi="Consolas"/>
+          <w:color w:val="DCDCAA"/>
+          <w:sz w:val="21"/>
+          <w:szCs w:val="21"/>
+          <w:lang w:eastAsia="es-ES"/>
+        </w:rPr>
+        <w:tab/>
+        <w:t>“edad”: “25”</w:t>
+      </w:r>
+    </w:p>
+    <w:p>
+      <w:pPr>
+        <w:shd w:val="clear" w:color="auto" w:fill="1F1F1F"/>
+        <w:spacing w:line="285" w:lineRule="atLeast"/>
+        <w:rPr>
+          <w:rFonts w:ascii="Consolas" w:hAnsi="Consolas"/>
+          <w:color w:val="DCDCAA"/>
+          <w:sz w:val="21"/>
+          <w:szCs w:val="21"/>
+          <w:lang w:eastAsia="es-ES"/>
+        </w:rPr>
+      </w:pPr>
+      <w:r>
+        <w:rPr>
+          <w:rFonts w:ascii="Consolas" w:hAnsi="Consolas"/>
+          <w:color w:val="DCDCAA"/>
+          <w:sz w:val="21"/>
+          <w:szCs w:val="21"/>
+          <w:lang w:eastAsia="es-ES"/>
+        </w:rPr>
+        <w:t>}</w:t>
+      </w:r>
+    </w:p>
+    <w:p>
       <w:bookmarkStart w:id="4" w:name="_Toc214954074"/>
       <w:r>
-        <w:t>PUT</w:t>
-      </w:r>
-      <w:bookmarkEnd w:id="4"/>
-      <w:r>
-        <w:t xml:space="preserve"> </w:t>
-      </w:r>
-    </w:p>
+        <w:t>Si todo ha ido bien el servidor guarda el nuevo usuario y responde con el objeto creado.</w:t>
+      </w:r>
+    </w:p>
+    <w:p>
+      <w:pPr>
+        <w:shd w:val="clear" w:color="auto" w:fill="1F1F1F"/>
+        <w:spacing w:line="285" w:lineRule="atLeast"/>
+        <w:rPr>
+          <w:rFonts w:ascii="Consolas" w:hAnsi="Consolas"/>
+          <w:color w:val="DCDCAA"/>
+          <w:sz w:val="21"/>
+          <w:szCs w:val="21"/>
+          <w:lang w:eastAsia="es-ES"/>
+        </w:rPr>
+      </w:pPr>
+      <w:r>
+        <w:rPr>
+          <w:rFonts w:ascii="Consolas" w:hAnsi="Consolas"/>
+          <w:color w:val="DCDCAA"/>
+          <w:sz w:val="21"/>
+          <w:szCs w:val="21"/>
+          <w:lang w:eastAsia="es-ES"/>
+        </w:rPr>
+        <w:t>{“id”: aleatorio, “nombre”: “Marta”, “edad”: “25”}</w:t>
+      </w:r>
+    </w:p>
+    <w:p/>
     <w:p>
       <w:pPr>
         <w:pStyle w:val="Ttulo2"/>
       </w:pPr>
+      <w:r>
+        <w:t>PUT</w:t>
+      </w:r>
+      <w:bookmarkEnd w:id="4"/>
+      <w:r>
+        <w:t xml:space="preserve"> </w:t>
+      </w:r>
+    </w:p>
+    <w:p>
+      <w:r>
+        <w:t xml:space="preserve">Esta petición actualiza un recurso ENTERO, </w:t>
+      </w:r>
+      <w:proofErr w:type="spellStart"/>
+      <w:r>
+        <w:t>sobreescribiendo</w:t>
+      </w:r>
+      <w:proofErr w:type="spellEnd"/>
+      <w:r>
+        <w:t xml:space="preserve"> TODOS sus campos. PUT se utiliza cuando se quiere cambiar TODOS los datos de un registro/objeto.</w:t>
+      </w:r>
+      <w:r>
+        <w:t xml:space="preserve"> En este caso hay que poner si o sí TODOS los campos que el objeto puede llegar a tener, si tiene 15 campos en el </w:t>
+      </w:r>
+      <w:proofErr w:type="spellStart"/>
+      <w:r>
+        <w:t>body</w:t>
+      </w:r>
+      <w:proofErr w:type="spellEnd"/>
+      <w:r>
+        <w:t xml:space="preserve"> habrá que poner 15 campos. Para saber que objeto se quiere modificar se pone el ID en la URL.</w:t>
+      </w:r>
+    </w:p>
+    <w:p>
+      <w:r>
+        <w:t>Ejemplo:</w:t>
+      </w:r>
+    </w:p>
+    <w:p>
+      <w:pPr>
+        <w:shd w:val="clear" w:color="auto" w:fill="1F1F1F"/>
+        <w:spacing w:line="285" w:lineRule="atLeast"/>
+        <w:rPr>
+          <w:rFonts w:ascii="Consolas" w:hAnsi="Consolas"/>
+          <w:color w:val="DCDCAA"/>
+          <w:sz w:val="21"/>
+          <w:szCs w:val="21"/>
+          <w:lang w:eastAsia="es-ES"/>
+        </w:rPr>
+      </w:pPr>
+      <w:r>
+        <w:rPr>
+          <w:rFonts w:ascii="Consolas" w:hAnsi="Consolas"/>
+          <w:color w:val="DCDCAA"/>
+          <w:sz w:val="21"/>
+          <w:szCs w:val="21"/>
+          <w:lang w:eastAsia="es-ES"/>
+        </w:rPr>
+        <w:t>PUT</w:t>
+      </w:r>
+      <w:r>
+        <w:rPr>
+          <w:rFonts w:ascii="Consolas" w:hAnsi="Consolas"/>
+          <w:color w:val="DCDCAA"/>
+          <w:sz w:val="21"/>
+          <w:szCs w:val="21"/>
+          <w:lang w:eastAsia="es-ES"/>
+        </w:rPr>
+        <w:t xml:space="preserve"> </w:t>
+      </w:r>
+      <w:hyperlink r:id="rId11" w:history="1">
+        <w:r>
+          <w:rPr>
+            <w:rStyle w:val="Hipervnculo"/>
+            <w:rFonts w:ascii="Consolas" w:hAnsi="Consolas"/>
+            <w:sz w:val="21"/>
+            <w:szCs w:val="21"/>
+            <w:lang w:eastAsia="es-ES"/>
+          </w:rPr>
+          <w:t>http://localhost:3000/usuarios</w:t>
+        </w:r>
+        <w:r>
+          <w:rPr>
+            <w:rStyle w:val="Hipervnculo"/>
+            <w:rFonts w:ascii="Consolas" w:hAnsi="Consolas"/>
+            <w:sz w:val="21"/>
+            <w:szCs w:val="21"/>
+            <w:lang w:eastAsia="es-ES"/>
+          </w:rPr>
+          <w:t>/1</w:t>
+        </w:r>
+      </w:hyperlink>
+      <w:r>
+        <w:rPr>
+          <w:rFonts w:ascii="Consolas" w:hAnsi="Consolas"/>
+          <w:color w:val="DCDCAA"/>
+          <w:sz w:val="21"/>
+          <w:szCs w:val="21"/>
+          <w:lang w:eastAsia="es-ES"/>
+        </w:rPr>
+        <w:t xml:space="preserve"> //ID que se quiere modificar</w:t>
+      </w:r>
+    </w:p>
+    <w:p>
+      <w:pPr>
+        <w:shd w:val="clear" w:color="auto" w:fill="1F1F1F"/>
+        <w:spacing w:line="285" w:lineRule="atLeast"/>
+        <w:rPr>
+          <w:rFonts w:ascii="Consolas" w:hAnsi="Consolas"/>
+          <w:color w:val="DCDCAA"/>
+          <w:sz w:val="21"/>
+          <w:szCs w:val="21"/>
+          <w:lang w:eastAsia="es-ES"/>
+        </w:rPr>
+      </w:pPr>
+      <w:proofErr w:type="spellStart"/>
+      <w:r>
+        <w:rPr>
+          <w:rFonts w:ascii="Consolas" w:hAnsi="Consolas"/>
+          <w:color w:val="DCDCAA"/>
+          <w:sz w:val="21"/>
+          <w:szCs w:val="21"/>
+          <w:lang w:eastAsia="es-ES"/>
+        </w:rPr>
+        <w:t>Body</w:t>
+      </w:r>
+      <w:proofErr w:type="spellEnd"/>
+      <w:r>
+        <w:rPr>
+          <w:rFonts w:ascii="Consolas" w:hAnsi="Consolas"/>
+          <w:color w:val="DCDCAA"/>
+          <w:sz w:val="21"/>
+          <w:szCs w:val="21"/>
+          <w:lang w:eastAsia="es-ES"/>
+        </w:rPr>
+        <w:t>:</w:t>
+      </w:r>
+    </w:p>
+    <w:p>
+      <w:pPr>
+        <w:shd w:val="clear" w:color="auto" w:fill="1F1F1F"/>
+        <w:spacing w:line="285" w:lineRule="atLeast"/>
+        <w:rPr>
+          <w:rFonts w:ascii="Consolas" w:hAnsi="Consolas"/>
+          <w:color w:val="DCDCAA"/>
+          <w:sz w:val="21"/>
+          <w:szCs w:val="21"/>
+          <w:lang w:eastAsia="es-ES"/>
+        </w:rPr>
+      </w:pPr>
+      <w:r>
+        <w:rPr>
+          <w:rFonts w:ascii="Consolas" w:hAnsi="Consolas"/>
+          <w:color w:val="DCDCAA"/>
+          <w:sz w:val="21"/>
+          <w:szCs w:val="21"/>
+          <w:lang w:eastAsia="es-ES"/>
+        </w:rPr>
+        <w:t>{</w:t>
+      </w:r>
+    </w:p>
+    <w:p>
+      <w:pPr>
+        <w:shd w:val="clear" w:color="auto" w:fill="1F1F1F"/>
+        <w:spacing w:line="285" w:lineRule="atLeast"/>
+        <w:rPr>
+          <w:rFonts w:ascii="Consolas" w:hAnsi="Consolas"/>
+          <w:color w:val="DCDCAA"/>
+          <w:sz w:val="21"/>
+          <w:szCs w:val="21"/>
+          <w:lang w:eastAsia="es-ES"/>
+        </w:rPr>
+      </w:pPr>
+      <w:r>
+        <w:rPr>
+          <w:rFonts w:ascii="Consolas" w:hAnsi="Consolas"/>
+          <w:color w:val="DCDCAA"/>
+          <w:sz w:val="21"/>
+          <w:szCs w:val="21"/>
+          <w:lang w:eastAsia="es-ES"/>
+        </w:rPr>
+        <w:tab/>
+        <w:t>“nombre”: “</w:t>
+      </w:r>
+      <w:proofErr w:type="spellStart"/>
+      <w:r>
+        <w:rPr>
+          <w:rFonts w:ascii="Consolas" w:hAnsi="Consolas"/>
+          <w:color w:val="DCDCAA"/>
+          <w:sz w:val="21"/>
+          <w:szCs w:val="21"/>
+          <w:lang w:eastAsia="es-ES"/>
+        </w:rPr>
+        <w:t>Jose</w:t>
+      </w:r>
+      <w:proofErr w:type="spellEnd"/>
+      <w:r>
+        <w:rPr>
+          <w:rFonts w:ascii="Consolas" w:hAnsi="Consolas"/>
+          <w:color w:val="DCDCAA"/>
+          <w:sz w:val="21"/>
+          <w:szCs w:val="21"/>
+          <w:lang w:eastAsia="es-ES"/>
+        </w:rPr>
+        <w:t>”,</w:t>
+      </w:r>
+    </w:p>
+    <w:p>
+      <w:pPr>
+        <w:shd w:val="clear" w:color="auto" w:fill="1F1F1F"/>
+        <w:spacing w:line="285" w:lineRule="atLeast"/>
+        <w:rPr>
+          <w:rFonts w:ascii="Consolas" w:hAnsi="Consolas"/>
+          <w:color w:val="DCDCAA"/>
+          <w:sz w:val="21"/>
+          <w:szCs w:val="21"/>
+          <w:lang w:eastAsia="es-ES"/>
+        </w:rPr>
+      </w:pPr>
+      <w:r>
+        <w:rPr>
+          <w:rFonts w:ascii="Consolas" w:hAnsi="Consolas"/>
+          <w:color w:val="DCDCAA"/>
+          <w:sz w:val="21"/>
+          <w:szCs w:val="21"/>
+          <w:lang w:eastAsia="es-ES"/>
+        </w:rPr>
+        <w:tab/>
+        <w:t>“edad”: “30”</w:t>
+      </w:r>
+    </w:p>
+    <w:p>
+      <w:pPr>
+        <w:shd w:val="clear" w:color="auto" w:fill="1F1F1F"/>
+        <w:spacing w:line="285" w:lineRule="atLeast"/>
+        <w:rPr>
+          <w:rFonts w:ascii="Consolas" w:hAnsi="Consolas"/>
+          <w:color w:val="DCDCAA"/>
+          <w:sz w:val="21"/>
+          <w:szCs w:val="21"/>
+          <w:lang w:eastAsia="es-ES"/>
+        </w:rPr>
+      </w:pPr>
+      <w:r>
+        <w:rPr>
+          <w:rFonts w:ascii="Consolas" w:hAnsi="Consolas"/>
+          <w:color w:val="DCDCAA"/>
+          <w:sz w:val="21"/>
+          <w:szCs w:val="21"/>
+          <w:lang w:eastAsia="es-ES"/>
+        </w:rPr>
+        <w:t>}</w:t>
+      </w:r>
+    </w:p>
+    <w:p>
       <w:bookmarkStart w:id="5" w:name="_Toc214954075"/>
       <w:r>
+        <w:t xml:space="preserve">Si todo ha ido bien el servidor guarda </w:t>
+      </w:r>
+      <w:r>
+        <w:t xml:space="preserve">los datos del </w:t>
+      </w:r>
+      <w:r>
+        <w:t xml:space="preserve">usuario y responde con el objeto </w:t>
+      </w:r>
+      <w:r>
+        <w:t>actualizado</w:t>
+      </w:r>
+      <w:r>
+        <w:t>.</w:t>
+      </w:r>
+    </w:p>
+    <w:p>
+      <w:pPr>
+        <w:shd w:val="clear" w:color="auto" w:fill="1F1F1F"/>
+        <w:spacing w:line="285" w:lineRule="atLeast"/>
+        <w:rPr>
+          <w:rFonts w:ascii="Consolas" w:hAnsi="Consolas"/>
+          <w:color w:val="DCDCAA"/>
+          <w:sz w:val="21"/>
+          <w:szCs w:val="21"/>
+          <w:lang w:eastAsia="es-ES"/>
+        </w:rPr>
+      </w:pPr>
+      <w:r>
+        <w:rPr>
+          <w:rFonts w:ascii="Consolas" w:hAnsi="Consolas"/>
+          <w:color w:val="DCDCAA"/>
+          <w:sz w:val="21"/>
+          <w:szCs w:val="21"/>
+          <w:lang w:eastAsia="es-ES"/>
+        </w:rPr>
+        <w:t>{“id”:</w:t>
+      </w:r>
+      <w:r>
+        <w:rPr>
+          <w:rFonts w:ascii="Consolas" w:hAnsi="Consolas"/>
+          <w:color w:val="DCDCAA"/>
+          <w:sz w:val="21"/>
+          <w:szCs w:val="21"/>
+          <w:lang w:eastAsia="es-ES"/>
+        </w:rPr>
+        <w:t xml:space="preserve"> “1”</w:t>
+      </w:r>
+      <w:r>
+        <w:rPr>
+          <w:rFonts w:ascii="Consolas" w:hAnsi="Consolas"/>
+          <w:color w:val="DCDCAA"/>
+          <w:sz w:val="21"/>
+          <w:szCs w:val="21"/>
+          <w:lang w:eastAsia="es-ES"/>
+        </w:rPr>
+        <w:t>, “nombre”: “</w:t>
+      </w:r>
+      <w:proofErr w:type="spellStart"/>
+      <w:r>
+        <w:rPr>
+          <w:rFonts w:ascii="Consolas" w:hAnsi="Consolas"/>
+          <w:color w:val="DCDCAA"/>
+          <w:sz w:val="21"/>
+          <w:szCs w:val="21"/>
+          <w:lang w:eastAsia="es-ES"/>
+        </w:rPr>
+        <w:t>Jose</w:t>
+      </w:r>
+      <w:proofErr w:type="spellEnd"/>
+      <w:r>
+        <w:rPr>
+          <w:rFonts w:ascii="Consolas" w:hAnsi="Consolas"/>
+          <w:color w:val="DCDCAA"/>
+          <w:sz w:val="21"/>
+          <w:szCs w:val="21"/>
+          <w:lang w:eastAsia="es-ES"/>
+        </w:rPr>
+        <w:t>”, “edad”: “</w:t>
+      </w:r>
+      <w:r>
+        <w:rPr>
+          <w:rFonts w:ascii="Consolas" w:hAnsi="Consolas"/>
+          <w:color w:val="DCDCAA"/>
+          <w:sz w:val="21"/>
+          <w:szCs w:val="21"/>
+          <w:lang w:eastAsia="es-ES"/>
+        </w:rPr>
+        <w:t>30</w:t>
+      </w:r>
+      <w:r>
+        <w:rPr>
+          <w:rFonts w:ascii="Consolas" w:hAnsi="Consolas"/>
+          <w:color w:val="DCDCAA"/>
+          <w:sz w:val="21"/>
+          <w:szCs w:val="21"/>
+          <w:lang w:eastAsia="es-ES"/>
+        </w:rPr>
+        <w:t>”}</w:t>
+      </w:r>
+    </w:p>
+    <w:p>
+      <w:pPr>
+        <w:pStyle w:val="Ttulo2"/>
+      </w:pPr>
+      <w:r>
         <w:t>PATCH</w:t>
       </w:r>
       <w:bookmarkEnd w:id="5"/>
     </w:p>
+    <w:p>
+      <w:r>
+        <w:t xml:space="preserve">Esta </w:t>
+      </w:r>
+      <w:proofErr w:type="spellStart"/>
+      <w:r>
+        <w:t>peticición</w:t>
+      </w:r>
+      <w:proofErr w:type="spellEnd"/>
+      <w:r>
+        <w:t xml:space="preserve"> actualiza solo ALGUNOS campos de un recurso/objeto. PATCH se utiliza cuando se quiere cambiar un dato concreto sin tocar el resto, esta no es la única diferencia entre PATCH y PUT, con PATCH también puedes añadir campos extra, por ejemplo, si tenemos un json con los campos id, nombre y edad con PATCH podemos añadir otro campo que se llame por ejemplo email, pero solo se añadirá ese campo al objeto que se quiere actualizar, ya que a la hora de especificar que objeto se quiere actualizar es la misma manera que PUT.</w:t>
+      </w:r>
+    </w:p>
+    <w:p>
+      <w:pPr>
+        <w:shd w:val="clear" w:color="auto" w:fill="1F1F1F"/>
+        <w:spacing w:line="285" w:lineRule="atLeast"/>
+        <w:rPr>
+          <w:rFonts w:ascii="Consolas" w:hAnsi="Consolas"/>
+          <w:color w:val="DCDCAA"/>
+          <w:sz w:val="21"/>
+          <w:szCs w:val="21"/>
+          <w:lang w:eastAsia="es-ES"/>
+        </w:rPr>
+      </w:pPr>
+      <w:r>
+        <w:rPr>
+          <w:rFonts w:ascii="Consolas" w:hAnsi="Consolas"/>
+          <w:color w:val="DCDCAA"/>
+          <w:sz w:val="21"/>
+          <w:szCs w:val="21"/>
+          <w:lang w:eastAsia="es-ES"/>
+        </w:rPr>
+        <w:t>PATCH</w:t>
+      </w:r>
+      <w:r>
+        <w:rPr>
+          <w:rFonts w:ascii="Consolas" w:hAnsi="Consolas"/>
+          <w:color w:val="DCDCAA"/>
+          <w:sz w:val="21"/>
+          <w:szCs w:val="21"/>
+          <w:lang w:eastAsia="es-ES"/>
+        </w:rPr>
+        <w:t xml:space="preserve"> </w:t>
+      </w:r>
+      <w:hyperlink r:id="rId12" w:history="1">
+        <w:r>
+          <w:rPr>
+            <w:rStyle w:val="Hipervnculo"/>
+            <w:rFonts w:ascii="Consolas" w:hAnsi="Consolas"/>
+            <w:sz w:val="21"/>
+            <w:szCs w:val="21"/>
+            <w:lang w:eastAsia="es-ES"/>
+          </w:rPr>
+          <w:t>http://localhost:3000/usuarios/1</w:t>
+        </w:r>
+      </w:hyperlink>
+      <w:r>
+        <w:rPr>
+          <w:rFonts w:ascii="Consolas" w:hAnsi="Consolas"/>
+          <w:color w:val="DCDCAA"/>
+          <w:sz w:val="21"/>
+          <w:szCs w:val="21"/>
+          <w:lang w:eastAsia="es-ES"/>
+        </w:rPr>
+        <w:t xml:space="preserve"> //ID que se quiere modificar</w:t>
+      </w:r>
+    </w:p>
+    <w:p>
+      <w:pPr>
+        <w:shd w:val="clear" w:color="auto" w:fill="1F1F1F"/>
+        <w:spacing w:line="285" w:lineRule="atLeast"/>
+        <w:rPr>
+          <w:rFonts w:ascii="Consolas" w:hAnsi="Consolas"/>
+          <w:color w:val="DCDCAA"/>
+          <w:sz w:val="21"/>
+          <w:szCs w:val="21"/>
+          <w:lang w:eastAsia="es-ES"/>
+        </w:rPr>
+      </w:pPr>
+      <w:proofErr w:type="spellStart"/>
+      <w:r>
+        <w:rPr>
+          <w:rFonts w:ascii="Consolas" w:hAnsi="Consolas"/>
+          <w:color w:val="DCDCAA"/>
+          <w:sz w:val="21"/>
+          <w:szCs w:val="21"/>
+          <w:lang w:eastAsia="es-ES"/>
+        </w:rPr>
+        <w:t>Body</w:t>
+      </w:r>
+      <w:proofErr w:type="spellEnd"/>
+      <w:r>
+        <w:rPr>
+          <w:rFonts w:ascii="Consolas" w:hAnsi="Consolas"/>
+          <w:color w:val="DCDCAA"/>
+          <w:sz w:val="21"/>
+          <w:szCs w:val="21"/>
+          <w:lang w:eastAsia="es-ES"/>
+        </w:rPr>
+        <w:t>:</w:t>
+      </w:r>
+    </w:p>
+    <w:p>
+      <w:pPr>
+        <w:shd w:val="clear" w:color="auto" w:fill="1F1F1F"/>
+        <w:spacing w:line="285" w:lineRule="atLeast"/>
+        <w:rPr>
+          <w:rFonts w:ascii="Consolas" w:hAnsi="Consolas"/>
+          <w:color w:val="DCDCAA"/>
+          <w:sz w:val="21"/>
+          <w:szCs w:val="21"/>
+          <w:lang w:eastAsia="es-ES"/>
+        </w:rPr>
+      </w:pPr>
+      <w:r>
+        <w:rPr>
+          <w:rFonts w:ascii="Consolas" w:hAnsi="Consolas"/>
+          <w:color w:val="DCDCAA"/>
+          <w:sz w:val="21"/>
+          <w:szCs w:val="21"/>
+          <w:lang w:eastAsia="es-ES"/>
+        </w:rPr>
+        <w:t>{</w:t>
+      </w:r>
+    </w:p>
+    <w:p>
+      <w:pPr>
+        <w:shd w:val="clear" w:color="auto" w:fill="1F1F1F"/>
+        <w:spacing w:line="285" w:lineRule="atLeast"/>
+        <w:rPr>
+          <w:rFonts w:ascii="Consolas" w:hAnsi="Consolas"/>
+          <w:color w:val="DCDCAA"/>
+          <w:sz w:val="21"/>
+          <w:szCs w:val="21"/>
+          <w:lang w:eastAsia="es-ES"/>
+        </w:rPr>
+      </w:pPr>
+      <w:r>
+        <w:rPr>
+          <w:rFonts w:ascii="Consolas" w:hAnsi="Consolas"/>
+          <w:color w:val="DCDCAA"/>
+          <w:sz w:val="21"/>
+          <w:szCs w:val="21"/>
+          <w:lang w:eastAsia="es-ES"/>
+        </w:rPr>
+        <w:tab/>
+        <w:t>“edad”: “</w:t>
+      </w:r>
+      <w:r>
+        <w:rPr>
+          <w:rFonts w:ascii="Consolas" w:hAnsi="Consolas"/>
+          <w:color w:val="DCDCAA"/>
+          <w:sz w:val="21"/>
+          <w:szCs w:val="21"/>
+          <w:lang w:eastAsia="es-ES"/>
+        </w:rPr>
+        <w:t>4</w:t>
+      </w:r>
+      <w:r>
+        <w:rPr>
+          <w:rFonts w:ascii="Consolas" w:hAnsi="Consolas"/>
+          <w:color w:val="DCDCAA"/>
+          <w:sz w:val="21"/>
+          <w:szCs w:val="21"/>
+          <w:lang w:eastAsia="es-ES"/>
+        </w:rPr>
+        <w:t>0”</w:t>
+      </w:r>
+      <w:r>
+        <w:rPr>
+          <w:rFonts w:ascii="Consolas" w:hAnsi="Consolas"/>
+          <w:color w:val="DCDCAA"/>
+          <w:sz w:val="21"/>
+          <w:szCs w:val="21"/>
+          <w:lang w:eastAsia="es-ES"/>
+        </w:rPr>
+        <w:t>,</w:t>
+      </w:r>
+    </w:p>
+    <w:p>
+      <w:pPr>
+        <w:shd w:val="clear" w:color="auto" w:fill="1F1F1F"/>
+        <w:spacing w:line="285" w:lineRule="atLeast"/>
+        <w:rPr>
+          <w:rFonts w:ascii="Consolas" w:hAnsi="Consolas"/>
+          <w:color w:val="DCDCAA"/>
+          <w:sz w:val="21"/>
+          <w:szCs w:val="21"/>
+          <w:lang w:eastAsia="es-ES"/>
+        </w:rPr>
+      </w:pPr>
+      <w:r>
+        <w:rPr>
+          <w:rFonts w:ascii="Consolas" w:hAnsi="Consolas"/>
+          <w:color w:val="DCDCAA"/>
+          <w:sz w:val="21"/>
+          <w:szCs w:val="21"/>
+          <w:lang w:eastAsia="es-ES"/>
+        </w:rPr>
+        <w:tab/>
+        <w:t>“email”: “jose@gmail.com”</w:t>
+      </w:r>
+    </w:p>
+    <w:p>
+      <w:pPr>
+        <w:shd w:val="clear" w:color="auto" w:fill="1F1F1F"/>
+        <w:spacing w:line="285" w:lineRule="atLeast"/>
+        <w:rPr>
+          <w:rFonts w:ascii="Consolas" w:hAnsi="Consolas"/>
+          <w:color w:val="DCDCAA"/>
+          <w:sz w:val="21"/>
+          <w:szCs w:val="21"/>
+          <w:lang w:eastAsia="es-ES"/>
+        </w:rPr>
+      </w:pPr>
+      <w:r>
+        <w:rPr>
+          <w:rFonts w:ascii="Consolas" w:hAnsi="Consolas"/>
+          <w:color w:val="DCDCAA"/>
+          <w:sz w:val="21"/>
+          <w:szCs w:val="21"/>
+          <w:lang w:eastAsia="es-ES"/>
+        </w:rPr>
+        <w:t>}</w:t>
+      </w:r>
+    </w:p>
+    <w:p>
+      <w:pPr>
+        <w:shd w:val="clear" w:color="auto" w:fill="1F1F1F"/>
+        <w:spacing w:line="285" w:lineRule="atLeast"/>
+        <w:rPr>
+          <w:rFonts w:ascii="Consolas" w:hAnsi="Consolas"/>
+          <w:color w:val="DCDCAA"/>
+          <w:sz w:val="21"/>
+          <w:szCs w:val="21"/>
+          <w:lang w:eastAsia="es-ES"/>
+        </w:rPr>
+      </w:pPr>
+    </w:p>
+    <w:p>
+      <w:r>
+        <w:lastRenderedPageBreak/>
+        <w:t>Si todo ha ido bien el servidor guarda los datos del usuario y responde con el objeto actualizado.</w:t>
+      </w:r>
+    </w:p>
+    <w:p>
+      <w:pPr>
+        <w:shd w:val="clear" w:color="auto" w:fill="1F1F1F"/>
+        <w:spacing w:line="285" w:lineRule="atLeast"/>
+        <w:rPr>
+          <w:rFonts w:ascii="Consolas" w:hAnsi="Consolas"/>
+          <w:color w:val="DCDCAA"/>
+          <w:sz w:val="21"/>
+          <w:szCs w:val="21"/>
+          <w:lang w:eastAsia="es-ES"/>
+        </w:rPr>
+      </w:pPr>
+      <w:r>
+        <w:rPr>
+          <w:rFonts w:ascii="Consolas" w:hAnsi="Consolas"/>
+          <w:color w:val="DCDCAA"/>
+          <w:sz w:val="21"/>
+          <w:szCs w:val="21"/>
+          <w:lang w:eastAsia="es-ES"/>
+        </w:rPr>
+        <w:t>{“id”: “1”, “nombre”: “</w:t>
+      </w:r>
+      <w:proofErr w:type="spellStart"/>
+      <w:r>
+        <w:rPr>
+          <w:rFonts w:ascii="Consolas" w:hAnsi="Consolas"/>
+          <w:color w:val="DCDCAA"/>
+          <w:sz w:val="21"/>
+          <w:szCs w:val="21"/>
+          <w:lang w:eastAsia="es-ES"/>
+        </w:rPr>
+        <w:t>Jose</w:t>
+      </w:r>
+      <w:proofErr w:type="spellEnd"/>
+      <w:r>
+        <w:rPr>
+          <w:rFonts w:ascii="Consolas" w:hAnsi="Consolas"/>
+          <w:color w:val="DCDCAA"/>
+          <w:sz w:val="21"/>
+          <w:szCs w:val="21"/>
+          <w:lang w:eastAsia="es-ES"/>
+        </w:rPr>
+        <w:t>”, “edad”: “</w:t>
+      </w:r>
+      <w:r>
+        <w:rPr>
+          <w:rFonts w:ascii="Consolas" w:hAnsi="Consolas"/>
+          <w:color w:val="DCDCAA"/>
+          <w:sz w:val="21"/>
+          <w:szCs w:val="21"/>
+          <w:lang w:eastAsia="es-ES"/>
+        </w:rPr>
+        <w:t>4</w:t>
+      </w:r>
+      <w:r>
+        <w:rPr>
+          <w:rFonts w:ascii="Consolas" w:hAnsi="Consolas"/>
+          <w:color w:val="DCDCAA"/>
+          <w:sz w:val="21"/>
+          <w:szCs w:val="21"/>
+          <w:lang w:eastAsia="es-ES"/>
+        </w:rPr>
+        <w:t>0”</w:t>
+      </w:r>
+      <w:r>
+        <w:rPr>
+          <w:rFonts w:ascii="Consolas" w:hAnsi="Consolas"/>
+          <w:color w:val="DCDCAA"/>
+          <w:sz w:val="21"/>
+          <w:szCs w:val="21"/>
+          <w:lang w:eastAsia="es-ES"/>
+        </w:rPr>
+        <w:t>, “email”: “jose@gmail.com”</w:t>
+      </w:r>
+      <w:r>
+        <w:rPr>
+          <w:rFonts w:ascii="Consolas" w:hAnsi="Consolas"/>
+          <w:color w:val="DCDCAA"/>
+          <w:sz w:val="21"/>
+          <w:szCs w:val="21"/>
+          <w:lang w:eastAsia="es-ES"/>
+        </w:rPr>
+        <w:t>}</w:t>
+      </w:r>
+    </w:p>
+    <w:p/>
     <w:p>
       <w:pPr>
         <w:pStyle w:val="Ttulo2"/>
@@ -1231,16 +2829,161 @@
       <w:bookmarkEnd w:id="6"/>
     </w:p>
     <w:p>
+      <w:r>
+        <w:t>Esta petición b</w:t>
+      </w:r>
+      <w:r>
+        <w:t>o</w:t>
+      </w:r>
+      <w:r>
+        <w:t>rra un recurs</w:t>
+      </w:r>
+      <w:r>
+        <w:t>o</w:t>
+      </w:r>
+      <w:r>
+        <w:t xml:space="preserve"> de la base de datos. DELETE se utilizar cuando quieres eliminar a un usuario, producto, etc.</w:t>
+      </w:r>
+      <w:r>
+        <w:t xml:space="preserve"> En esta petición también hay que especificar que objeto queremos eliminar. Se especifica de la misma manera que las anteriores, poniendo el id correspondiente en la URL.</w:t>
+      </w:r>
+    </w:p>
+    <w:p>
+      <w:pPr>
+        <w:shd w:val="clear" w:color="auto" w:fill="1F1F1F"/>
+        <w:spacing w:line="285" w:lineRule="atLeast"/>
+        <w:rPr>
+          <w:rFonts w:ascii="Consolas" w:hAnsi="Consolas"/>
+          <w:color w:val="DCDCAA"/>
+          <w:sz w:val="21"/>
+          <w:szCs w:val="21"/>
+          <w:lang w:eastAsia="es-ES"/>
+        </w:rPr>
+      </w:pPr>
+      <w:r>
+        <w:rPr>
+          <w:rFonts w:ascii="Consolas" w:hAnsi="Consolas"/>
+          <w:color w:val="DCDCAA"/>
+          <w:sz w:val="21"/>
+          <w:szCs w:val="21"/>
+          <w:lang w:eastAsia="es-ES"/>
+        </w:rPr>
+        <w:t>DELETE</w:t>
+      </w:r>
+      <w:r>
+        <w:rPr>
+          <w:rFonts w:ascii="Consolas" w:hAnsi="Consolas"/>
+          <w:color w:val="DCDCAA"/>
+          <w:sz w:val="21"/>
+          <w:szCs w:val="21"/>
+          <w:lang w:eastAsia="es-ES"/>
+        </w:rPr>
+        <w:t xml:space="preserve"> </w:t>
+      </w:r>
+      <w:hyperlink r:id="rId13" w:history="1">
+        <w:r>
+          <w:rPr>
+            <w:rStyle w:val="Hipervnculo"/>
+            <w:rFonts w:ascii="Consolas" w:hAnsi="Consolas"/>
+            <w:sz w:val="21"/>
+            <w:szCs w:val="21"/>
+            <w:lang w:eastAsia="es-ES"/>
+          </w:rPr>
+          <w:t>http://localhost:3000/usuarios/1</w:t>
+        </w:r>
+      </w:hyperlink>
+      <w:r>
+        <w:rPr>
+          <w:rFonts w:ascii="Consolas" w:hAnsi="Consolas"/>
+          <w:color w:val="DCDCAA"/>
+          <w:sz w:val="21"/>
+          <w:szCs w:val="21"/>
+          <w:lang w:eastAsia="es-ES"/>
+        </w:rPr>
+        <w:t xml:space="preserve"> //ID que se quiere </w:t>
+      </w:r>
+      <w:r>
+        <w:rPr>
+          <w:rFonts w:ascii="Consolas" w:hAnsi="Consolas"/>
+          <w:color w:val="DCDCAA"/>
+          <w:sz w:val="21"/>
+          <w:szCs w:val="21"/>
+          <w:lang w:eastAsia="es-ES"/>
+        </w:rPr>
+        <w:t>eliminar</w:t>
+      </w:r>
+    </w:p>
+    <w:p>
+      <w:bookmarkStart w:id="7" w:name="_Toc214954077"/>
+      <w:r>
+        <w:t xml:space="preserve">Si todo va bien devolverá el elemento/objeto eliminado, pero en el </w:t>
+      </w:r>
+      <w:proofErr w:type="gramStart"/>
+      <w:r>
+        <w:t>archivo .json</w:t>
+      </w:r>
+      <w:proofErr w:type="gramEnd"/>
+      <w:r>
+        <w:t xml:space="preserve"> no aparecerá ese elemento/objeto.</w:t>
+      </w:r>
+    </w:p>
+    <w:p>
+      <w:pPr>
+        <w:shd w:val="clear" w:color="auto" w:fill="1F1F1F"/>
+        <w:spacing w:line="285" w:lineRule="atLeast"/>
+        <w:rPr>
+          <w:rFonts w:ascii="Consolas" w:hAnsi="Consolas"/>
+          <w:color w:val="DCDCAA"/>
+          <w:sz w:val="21"/>
+          <w:szCs w:val="21"/>
+          <w:lang w:eastAsia="es-ES"/>
+        </w:rPr>
+      </w:pPr>
+      <w:r>
+        <w:rPr>
+          <w:rFonts w:ascii="Consolas" w:hAnsi="Consolas"/>
+          <w:color w:val="DCDCAA"/>
+          <w:sz w:val="21"/>
+          <w:szCs w:val="21"/>
+          <w:lang w:eastAsia="es-ES"/>
+        </w:rPr>
+        <w:t>{“id”: “1”, “nombre”: “</w:t>
+      </w:r>
+      <w:proofErr w:type="spellStart"/>
+      <w:r>
+        <w:rPr>
+          <w:rFonts w:ascii="Consolas" w:hAnsi="Consolas"/>
+          <w:color w:val="DCDCAA"/>
+          <w:sz w:val="21"/>
+          <w:szCs w:val="21"/>
+          <w:lang w:eastAsia="es-ES"/>
+        </w:rPr>
+        <w:t>Jose</w:t>
+      </w:r>
+      <w:proofErr w:type="spellEnd"/>
+      <w:r>
+        <w:rPr>
+          <w:rFonts w:ascii="Consolas" w:hAnsi="Consolas"/>
+          <w:color w:val="DCDCAA"/>
+          <w:sz w:val="21"/>
+          <w:szCs w:val="21"/>
+          <w:lang w:eastAsia="es-ES"/>
+        </w:rPr>
+        <w:t>”, “edad”: “40”, “email”: “jose@gmail.com”}</w:t>
+      </w:r>
+    </w:p>
+    <w:p>
       <w:pPr>
         <w:pStyle w:val="Ttulo1"/>
       </w:pPr>
-      <w:bookmarkStart w:id="7" w:name="_Toc214954077"/>
       <w:r>
         <w:t>FUNCIONALIDADES EXTRA</w:t>
       </w:r>
       <w:bookmarkEnd w:id="7"/>
     </w:p>
     <w:sectPr>
+      <w:headerReference w:type="default" r:id="rId14"/>
+      <w:footerReference w:type="default" r:id="rId15"/>
       <w:pgSz w:w="11906" w:h="16838"/>
       <w:pgMar w:top="1417" w:right="1701" w:bottom="1417" w:left="1701" w:header="708" w:footer="708" w:gutter="0"/>
       <w:pgNumType w:start="0"/>
@@ -1250,6 +2993,332 @@
     </w:sectPr>
   </w:body>
 </w:document>
+</file>
+
+<file path=word/endnotes.xml><?xml version="1.0" encoding="utf-8"?>
+<w:endnotes xmlns:wpc="http://schemas.microsoft.com/office/word/2010/wordprocessingCanvas" xmlns:cx="http://schemas.microsoft.com/office/drawing/2014/chartex" xmlns:cx1="http://schemas.microsoft.com/office/drawing/2015/9/8/chartex" xmlns:cx2="http://schemas.microsoft.com/office/drawing/2015/10/21/chartex" xmlns:cx3="http://schemas.microsoft.com/office/drawing/2016/5/9/chartex" xmlns:cx4="http://schemas.microsoft.com/office/drawing/2016/5/10/chartex" xmlns:cx5="http://schemas.microsoft.com/office/drawing/2016/5/11/chartex" xmlns:cx6="http://schemas.microsoft.com/office/drawing/2016/5/12/chartex" xmlns:cx7="http://schemas.microsoft.com/office/drawing/2016/5/13/chartex" xmlns:cx8="http://schemas.microsoft.com/office/drawing/2016/5/14/chartex" xmlns:mc="http://schemas.openxmlformats.org/markup-compatibility/2006" xmlns:aink="http://schemas.microsoft.com/office/drawing/2016/ink" xmlns:am3d="http://schemas.microsoft.com/office/drawing/2017/model3d" xmlns:o="urn:schemas-microsoft-com:office:office" xmlns:r="http://schemas.openxmlformats.org/officeDocument/2006/relationships" xmlns:m="http://schemas.openxmlformats.org/officeDocument/2006/math" xmlns:v="urn:schemas-microsoft-com:vml" xmlns:wp14="http://schemas.microsoft.com/office/word/2010/wordprocessingDrawing" xmlns:wp="http://schemas.openxmlformats.org/drawingml/2006/wordprocessingDrawing" xmlns:w10="urn:schemas-microsoft-com:office:word" xmlns:w="http://schemas.openxmlformats.org/wordprocessingml/2006/main" xmlns:w14="http://schemas.microsoft.com/office/word/2010/wordml" xmlns:w15="http://schemas.microsoft.com/office/word/2012/wordml" xmlns:w16cex="http://schemas.microsoft.com/office/word/2018/wordml/cex" xmlns:w16cid="http://schemas.microsoft.com/office/word/2016/wordml/cid" xmlns:w16="http://schemas.microsoft.com/office/word/2018/wordml" xmlns:w16sdtdh="http://schemas.microsoft.com/office/word/2020/wordml/sdtdatahash" xmlns:w16se="http://schemas.microsoft.com/office/word/2015/wordml/symex" xmlns:wpg="http://schemas.microsoft.com/office/word/2010/wordprocessingGroup" xmlns:wpi="http://schemas.microsoft.com/office/word/2010/wordprocessingInk" xmlns:wne="http://schemas.microsoft.com/office/word/2006/wordml" xmlns:wps="http://schemas.microsoft.com/office/word/2010/wordprocessingShape" mc:Ignorable="w14 w15 w16se w16cid w16 w16cex w16sdtdh wp14">
+  <w:endnote w:type="separator" w:id="-1">
+    <w:p>
+      <w:pPr>
+        <w:spacing w:after="0" w:line="240" w:lineRule="auto"/>
+      </w:pPr>
+      <w:r>
+        <w:separator/>
+      </w:r>
+    </w:p>
+  </w:endnote>
+  <w:endnote w:type="continuationSeparator" w:id="0">
+    <w:p>
+      <w:pPr>
+        <w:spacing w:after="0" w:line="240" w:lineRule="auto"/>
+      </w:pPr>
+      <w:r>
+        <w:continuationSeparator/>
+      </w:r>
+    </w:p>
+  </w:endnote>
+</w:endnotes>
+</file>
+
+<file path=word/footer1.xml><?xml version="1.0" encoding="utf-8"?>
+<w:ftr xmlns:wpc="http://schemas.microsoft.com/office/word/2010/wordprocessingCanvas" xmlns:cx="http://schemas.microsoft.com/office/drawing/2014/chartex" xmlns:cx1="http://schemas.microsoft.com/office/drawing/2015/9/8/chartex" xmlns:cx2="http://schemas.microsoft.com/office/drawing/2015/10/21/chartex" xmlns:cx3="http://schemas.microsoft.com/office/drawing/2016/5/9/chartex" xmlns:cx4="http://schemas.microsoft.com/office/drawing/2016/5/10/chartex" xmlns:cx5="http://schemas.microsoft.com/office/drawing/2016/5/11/chartex" xmlns:cx6="http://schemas.microsoft.com/office/drawing/2016/5/12/chartex" xmlns:cx7="http://schemas.microsoft.com/office/drawing/2016/5/13/chartex" xmlns:cx8="http://schemas.microsoft.com/office/drawing/2016/5/14/chartex" xmlns:mc="http://schemas.openxmlformats.org/markup-compatibility/2006" xmlns:aink="http://schemas.microsoft.com/office/drawing/2016/ink" xmlns:am3d="http://schemas.microsoft.com/office/drawing/2017/model3d" xmlns:o="urn:schemas-microsoft-com:office:office" xmlns:r="http://schemas.openxmlformats.org/officeDocument/2006/relationships" xmlns:m="http://schemas.openxmlformats.org/officeDocument/2006/math" xmlns:v="urn:schemas-microsoft-com:vml" xmlns:wp14="http://schemas.microsoft.com/office/word/2010/wordprocessingDrawing" xmlns:wp="http://schemas.openxmlformats.org/drawingml/2006/wordprocessingDrawing" xmlns:w10="urn:schemas-microsoft-com:office:word" xmlns:w="http://schemas.openxmlformats.org/wordprocessingml/2006/main" xmlns:w14="http://schemas.microsoft.com/office/word/2010/wordml" xmlns:w15="http://schemas.microsoft.com/office/word/2012/wordml" xmlns:w16cex="http://schemas.microsoft.com/office/word/2018/wordml/cex" xmlns:w16cid="http://schemas.microsoft.com/office/word/2016/wordml/cid" xmlns:w16="http://schemas.microsoft.com/office/word/2018/wordml" xmlns:w16sdtdh="http://schemas.microsoft.com/office/word/2020/wordml/sdtdatahash" xmlns:w16se="http://schemas.microsoft.com/office/word/2015/wordml/symex" xmlns:wpg="http://schemas.microsoft.com/office/word/2010/wordprocessingGroup" xmlns:wpi="http://schemas.microsoft.com/office/word/2010/wordprocessingInk" xmlns:wne="http://schemas.microsoft.com/office/word/2006/wordml" xmlns:wps="http://schemas.microsoft.com/office/word/2010/wordprocessingShape" mc:Ignorable="w14 w15 w16se w16cid w16 w16cex w16sdtdh wp14">
+  <w:sdt>
+    <w:sdtPr>
+      <w:id w:val="487991708"/>
+      <w:docPartObj>
+        <w:docPartGallery w:val="Page Numbers (Bottom of Page)"/>
+        <w:docPartUnique/>
+      </w:docPartObj>
+    </w:sdtPr>
+    <w:sdtContent>
+      <w:p>
+        <w:pPr>
+          <w:pStyle w:val="Piedepgina"/>
+        </w:pPr>
+        <w:r>
+          <w:rPr>
+            <w:noProof/>
+          </w:rPr>
+          <mc:AlternateContent>
+            <mc:Choice Requires="wps">
+              <w:drawing>
+                <wp:anchor distT="0" distB="0" distL="114300" distR="114300" simplePos="0" relativeHeight="251660288" behindDoc="0" locked="0" layoutInCell="1" allowOverlap="1" wp14:anchorId="4E0F485C" wp14:editId="0733BF5E">
+                  <wp:simplePos x="0" y="0"/>
+                  <wp:positionH relativeFrom="margin">
+                    <wp:align>center</wp:align>
+                  </wp:positionH>
+                  <wp:positionV relativeFrom="bottomMargin">
+                    <wp:align>center</wp:align>
+                  </wp:positionV>
+                  <wp:extent cx="551815" cy="238760"/>
+                  <wp:effectExtent l="19050" t="19050" r="19685" b="18415"/>
+                  <wp:wrapNone/>
+                  <wp:docPr id="2" name="Corchetes 2"/>
+                  <wp:cNvGraphicFramePr>
+                    <a:graphicFrameLocks xmlns:a="http://schemas.openxmlformats.org/drawingml/2006/main"/>
+                  </wp:cNvGraphicFramePr>
+                  <a:graphic xmlns:a="http://schemas.openxmlformats.org/drawingml/2006/main">
+                    <a:graphicData uri="http://schemas.microsoft.com/office/word/2010/wordprocessingShape">
+                      <wps:wsp>
+                        <wps:cNvSpPr>
+                          <a:spLocks noChangeArrowheads="1"/>
+                        </wps:cNvSpPr>
+                        <wps:spPr bwMode="auto">
+                          <a:xfrm>
+                            <a:off x="0" y="0"/>
+                            <a:ext cx="551815" cy="238760"/>
+                          </a:xfrm>
+                          <a:prstGeom prst="bracketPair">
+                            <a:avLst>
+                              <a:gd name="adj" fmla="val 16667"/>
+                            </a:avLst>
+                          </a:prstGeom>
+                          <a:solidFill>
+                            <a:srgbClr val="FFFFFF"/>
+                          </a:solidFill>
+                          <a:ln w="28575">
+                            <a:solidFill>
+                              <a:srgbClr val="808080"/>
+                            </a:solidFill>
+                            <a:round/>
+                            <a:headEnd/>
+                            <a:tailEnd/>
+                          </a:ln>
+                        </wps:spPr>
+                        <wps:txbx>
+                          <w:txbxContent>
+                            <w:p>
+                              <w:pPr>
+                                <w:jc w:val="center"/>
+                              </w:pPr>
+                              <w:r>
+                                <w:fldChar w:fldCharType="begin"/>
+                              </w:r>
+                              <w:r>
+                                <w:instrText>PAGE    \* MERGEFORMAT</w:instrText>
+                              </w:r>
+                              <w:r>
+                                <w:fldChar w:fldCharType="separate"/>
+                              </w:r>
+                              <w:r>
+                                <w:t>2</w:t>
+                              </w:r>
+                              <w:r>
+                                <w:fldChar w:fldCharType="end"/>
+                              </w:r>
+                            </w:p>
+                          </w:txbxContent>
+                        </wps:txbx>
+                        <wps:bodyPr rot="0" vert="horz" wrap="square" lIns="91440" tIns="0" rIns="91440" bIns="0" anchor="t" anchorCtr="0" upright="1">
+                          <a:noAutofit/>
+                        </wps:bodyPr>
+                      </wps:wsp>
+                    </a:graphicData>
+                  </a:graphic>
+                  <wp14:sizeRelH relativeFrom="margin">
+                    <wp14:pctWidth>10000</wp14:pctWidth>
+                  </wp14:sizeRelH>
+                  <wp14:sizeRelV relativeFrom="bottomMargin">
+                    <wp14:pctHeight>0</wp14:pctHeight>
+                  </wp14:sizeRelV>
+                </wp:anchor>
+              </w:drawing>
+            </mc:Choice>
+            <mc:Fallback>
+              <w:pict>
+                <v:shapetype w14:anchorId="4E0F485C" id="_x0000_t185" coordsize="21600,21600" o:spt="185" adj="3600" path="m@0,nfqx0@0l0@2qy@0,21600em@1,nfqx21600@0l21600@2qy@1,21600em@0,nsqx0@0l0@2qy@0,21600l@1,21600qx21600@2l21600@0qy@1,xe" filled="f">
+                  <v:formulas>
+                    <v:f eqn="val #0"/>
+                    <v:f eqn="sum width 0 #0"/>
+                    <v:f eqn="sum height 0 #0"/>
+                    <v:f eqn="prod @0 2929 10000"/>
+                    <v:f eqn="sum width 0 @3"/>
+                    <v:f eqn="sum height 0 @3"/>
+                    <v:f eqn="val width"/>
+                    <v:f eqn="val height"/>
+                    <v:f eqn="prod width 1 2"/>
+                    <v:f eqn="prod height 1 2"/>
+                  </v:formulas>
+                  <v:path o:extrusionok="f" gradientshapeok="t" limo="10800,10800" o:connecttype="custom" o:connectlocs="@8,0;0,@9;@8,@7;@6,@9" textboxrect="@3,@3,@4,@5"/>
+                  <v:handles>
+                    <v:h position="#0,topLeft" switch="" xrange="0,10800"/>
+                  </v:handles>
+                </v:shapetype>
+                <v:shape id="Corchetes 2" o:spid="_x0000_s1027" type="#_x0000_t185" style="position:absolute;margin-left:0;margin-top:0;width:43.45pt;height:18.8pt;z-index:251660288;visibility:visible;mso-wrap-style:square;mso-width-percent:100;mso-height-percent:0;mso-wrap-distance-left:9pt;mso-wrap-distance-top:0;mso-wrap-distance-right:9pt;mso-wrap-distance-bottom:0;mso-position-horizontal:center;mso-position-horizontal-relative:margin;mso-position-vertical:center;mso-position-vertical-relative:bottom-margin-area;mso-width-percent:100;mso-height-percent:0;mso-width-relative:margin;mso-height-relative:bottom-margin-area;v-text-anchor:top" o:gfxdata="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" filled="t" strokecolor="gray" strokeweight="2.25pt">
+                  <v:textbox inset=",0,,0">
+                    <w:txbxContent>
+                      <w:p>
+                        <w:pPr>
+                          <w:jc w:val="center"/>
+                        </w:pPr>
+                        <w:r>
+                          <w:fldChar w:fldCharType="begin"/>
+                        </w:r>
+                        <w:r>
+                          <w:instrText>PAGE    \* MERGEFORMAT</w:instrText>
+                        </w:r>
+                        <w:r>
+                          <w:fldChar w:fldCharType="separate"/>
+                        </w:r>
+                        <w:r>
+                          <w:t>2</w:t>
+                        </w:r>
+                        <w:r>
+                          <w:fldChar w:fldCharType="end"/>
+                        </w:r>
+                      </w:p>
+                    </w:txbxContent>
+                  </v:textbox>
+                  <w10:wrap anchorx="margin" anchory="margin"/>
+                </v:shape>
+              </w:pict>
+            </mc:Fallback>
+          </mc:AlternateContent>
+        </w:r>
+        <w:r>
+          <w:rPr>
+            <w:noProof/>
+          </w:rPr>
+          <mc:AlternateContent>
+            <mc:Choice Requires="wps">
+              <w:drawing>
+                <wp:anchor distT="0" distB="0" distL="114300" distR="114300" simplePos="0" relativeHeight="251659264" behindDoc="0" locked="0" layoutInCell="1" allowOverlap="1" wp14:anchorId="3B57C950" wp14:editId="516813F4">
+                  <wp:simplePos x="0" y="0"/>
+                  <wp:positionH relativeFrom="margin">
+                    <wp:align>center</wp:align>
+                  </wp:positionH>
+                  <wp:positionV relativeFrom="bottomMargin">
+                    <wp:align>center</wp:align>
+                  </wp:positionV>
+                  <wp:extent cx="5518150" cy="0"/>
+                  <wp:effectExtent l="9525" t="9525" r="6350" b="9525"/>
+                  <wp:wrapNone/>
+                  <wp:docPr id="1" name="Conector recto de flecha 1"/>
+                  <wp:cNvGraphicFramePr>
+                    <a:graphicFrameLocks xmlns:a="http://schemas.openxmlformats.org/drawingml/2006/main"/>
+                  </wp:cNvGraphicFramePr>
+                  <a:graphic xmlns:a="http://schemas.openxmlformats.org/drawingml/2006/main">
+                    <a:graphicData uri="http://schemas.microsoft.com/office/word/2010/wordprocessingShape">
+                      <wps:wsp>
+                        <wps:cNvCnPr>
+                          <a:cxnSpLocks noChangeShapeType="1"/>
+                        </wps:cNvCnPr>
+                        <wps:spPr bwMode="auto">
+                          <a:xfrm>
+                            <a:off x="0" y="0"/>
+                            <a:ext cx="5518150" cy="0"/>
+                          </a:xfrm>
+                          <a:prstGeom prst="straightConnector1">
+                            <a:avLst/>
+                          </a:prstGeom>
+                          <a:noFill/>
+                          <a:ln w="12700">
+                            <a:solidFill>
+                              <a:srgbClr val="808080"/>
+                            </a:solidFill>
+                            <a:round/>
+                            <a:headEnd/>
+                            <a:tailEnd/>
+                          </a:ln>
+                          <a:extLst>
+                            <a:ext uri="{909E8E84-426E-40DD-AFC4-6F175D3DCCD1}">
+                              <a14:hiddenFill xmlns:a14="http://schemas.microsoft.com/office/drawing/2010/main">
+                                <a:noFill/>
+                              </a14:hiddenFill>
+                            </a:ext>
+                          </a:extLst>
+                        </wps:spPr>
+                        <wps:bodyPr/>
+                      </wps:wsp>
+                    </a:graphicData>
+                  </a:graphic>
+                  <wp14:sizeRelH relativeFrom="page">
+                    <wp14:pctWidth>0</wp14:pctWidth>
+                  </wp14:sizeRelH>
+                  <wp14:sizeRelV relativeFrom="bottomMargin">
+                    <wp14:pctHeight>0</wp14:pctHeight>
+                  </wp14:sizeRelV>
+                </wp:anchor>
+              </w:drawing>
+            </mc:Choice>
+            <mc:Fallback>
+              <w:pict>
+                <v:shapetype w14:anchorId="1403B5F1" id="_x0000_t32" coordsize="21600,21600" o:spt="32" o:oned="t" path="m,l21600,21600e" filled="f">
+                  <v:path arrowok="t" fillok="f" o:connecttype="none"/>
+                  <o:lock v:ext="edit" shapetype="t"/>
+                </v:shapetype>
+                <v:shape id="Conector recto de flecha 1" o:spid="_x0000_s1026" type="#_x0000_t32" style="position:absolute;margin-left:0;margin-top:0;width:434.5pt;height:0;z-index:251659264;visibility:visible;mso-wrap-style:square;mso-width-percent:0;mso-height-percent:0;mso-wrap-distance-left:9pt;mso-wrap-distance-top:0;mso-wrap-distance-right:9pt;mso-wrap-distance-bottom:0;mso-position-horizontal:center;mso-position-horizontal-relative:margin;mso-position-vertical:center;mso-position-vertical-relative:bottom-margin-area;mso-width-percent:0;mso-height-percent:0;mso-width-relative:page;mso-height-relative:bottom-margin-area" o:gfxdata="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" strokecolor="gray" strokeweight="1pt">
+                  <w10:wrap anchorx="margin" anchory="margin"/>
+                </v:shape>
+              </w:pict>
+            </mc:Fallback>
+          </mc:AlternateContent>
+        </w:r>
+      </w:p>
+    </w:sdtContent>
+  </w:sdt>
+</w:ftr>
+</file>
+
+<file path=word/footnotes.xml><?xml version="1.0" encoding="utf-8"?>
+<w:footnotes xmlns:wpc="http://schemas.microsoft.com/office/word/2010/wordprocessingCanvas" xmlns:cx="http://schemas.microsoft.com/office/drawing/2014/chartex" xmlns:cx1="http://schemas.microsoft.com/office/drawing/2015/9/8/chartex" xmlns:cx2="http://schemas.microsoft.com/office/drawing/2015/10/21/chartex" xmlns:cx3="http://schemas.microsoft.com/office/drawing/2016/5/9/chartex" xmlns:cx4="http://schemas.microsoft.com/office/drawing/2016/5/10/chartex" xmlns:cx5="http://schemas.microsoft.com/office/drawing/2016/5/11/chartex" xmlns:cx6="http://schemas.microsoft.com/office/drawing/2016/5/12/chartex" xmlns:cx7="http://schemas.microsoft.com/office/drawing/2016/5/13/chartex" xmlns:cx8="http://schemas.microsoft.com/office/drawing/2016/5/14/chartex" xmlns:mc="http://schemas.openxmlformats.org/markup-compatibility/2006" xmlns:aink="http://schemas.microsoft.com/office/drawing/2016/ink" xmlns:am3d="http://schemas.microsoft.com/office/drawing/2017/model3d" xmlns:o="urn:schemas-microsoft-com:office:office" xmlns:r="http://schemas.openxmlformats.org/officeDocument/2006/relationships" xmlns:m="http://schemas.openxmlformats.org/officeDocument/2006/math" xmlns:v="urn:schemas-microsoft-com:vml" xmlns:wp14="http://schemas.microsoft.com/office/word/2010/wordprocessingDrawing" xmlns:wp="http://schemas.openxmlformats.org/drawingml/2006/wordprocessingDrawing" xmlns:w10="urn:schemas-microsoft-com:office:word" xmlns:w="http://schemas.openxmlformats.org/wordprocessingml/2006/main" xmlns:w14="http://schemas.microsoft.com/office/word/2010/wordml" xmlns:w15="http://schemas.microsoft.com/office/word/2012/wordml" xmlns:w16cex="http://schemas.microsoft.com/office/word/2018/wordml/cex" xmlns:w16cid="http://schemas.microsoft.com/office/word/2016/wordml/cid" xmlns:w16="http://schemas.microsoft.com/office/word/2018/wordml" xmlns:w16sdtdh="http://schemas.microsoft.com/office/word/2020/wordml/sdtdatahash" xmlns:w16se="http://schemas.microsoft.com/office/word/2015/wordml/symex" xmlns:wpg="http://schemas.microsoft.com/office/word/2010/wordprocessingGroup" xmlns:wpi="http://schemas.microsoft.com/office/word/2010/wordprocessingInk" xmlns:wne="http://schemas.microsoft.com/office/word/2006/wordml" xmlns:wps="http://schemas.microsoft.com/office/word/2010/wordprocessingShape" mc:Ignorable="w14 w15 w16se w16cid w16 w16cex w16sdtdh wp14">
+  <w:footnote w:type="separator" w:id="-1">
+    <w:p>
+      <w:pPr>
+        <w:spacing w:after="0" w:line="240" w:lineRule="auto"/>
+      </w:pPr>
+      <w:r>
+        <w:separator/>
+      </w:r>
+    </w:p>
+  </w:footnote>
+  <w:footnote w:type="continuationSeparator" w:id="0">
+    <w:p>
+      <w:pPr>
+        <w:spacing w:after="0" w:line="240" w:lineRule="auto"/>
+      </w:pPr>
+      <w:r>
+        <w:continuationSeparator/>
+      </w:r>
+    </w:p>
+  </w:footnote>
+</w:footnotes>
+</file>
+
+<file path=word/header1.xml><?xml version="1.0" encoding="utf-8"?>
+<w:hdr xmlns:wpc="http://schemas.microsoft.com/office/word/2010/wordprocessingCanvas" xmlns:cx="http://schemas.microsoft.com/office/drawing/2014/chartex" xmlns:cx1="http://schemas.microsoft.com/office/drawing/2015/9/8/chartex" xmlns:cx2="http://schemas.microsoft.com/office/drawing/2015/10/21/chartex" xmlns:cx3="http://schemas.microsoft.com/office/drawing/2016/5/9/chartex" xmlns:cx4="http://schemas.microsoft.com/office/drawing/2016/5/10/chartex" xmlns:cx5="http://schemas.microsoft.com/office/drawing/2016/5/11/chartex" xmlns:cx6="http://schemas.microsoft.com/office/drawing/2016/5/12/chartex" xmlns:cx7="http://schemas.microsoft.com/office/drawing/2016/5/13/chartex" xmlns:cx8="http://schemas.microsoft.com/office/drawing/2016/5/14/chartex" xmlns:mc="http://schemas.openxmlformats.org/markup-compatibility/2006" xmlns:aink="http://schemas.microsoft.com/office/drawing/2016/ink" xmlns:am3d="http://schemas.microsoft.com/office/drawing/2017/model3d" xmlns:o="urn:schemas-microsoft-com:office:office" xmlns:r="http://schemas.openxmlformats.org/officeDocument/2006/relationships" xmlns:m="http://schemas.openxmlformats.org/officeDocument/2006/math" xmlns:v="urn:schemas-microsoft-com:vml" xmlns:wp14="http://schemas.microsoft.com/office/word/2010/wordprocessingDrawing" xmlns:wp="http://schemas.openxmlformats.org/drawingml/2006/wordprocessingDrawing" xmlns:w10="urn:schemas-microsoft-com:office:word" xmlns:w="http://schemas.openxmlformats.org/wordprocessingml/2006/main" xmlns:w14="http://schemas.microsoft.com/office/word/2010/wordml" xmlns:w15="http://schemas.microsoft.com/office/word/2012/wordml" xmlns:w16cex="http://schemas.microsoft.com/office/word/2018/wordml/cex" xmlns:w16cid="http://schemas.microsoft.com/office/word/2016/wordml/cid" xmlns:w16="http://schemas.microsoft.com/office/word/2018/wordml" xmlns:w16sdtdh="http://schemas.microsoft.com/office/word/2020/wordml/sdtdatahash" xmlns:w16se="http://schemas.microsoft.com/office/word/2015/wordml/symex" xmlns:wpg="http://schemas.microsoft.com/office/word/2010/wordprocessingGroup" xmlns:wpi="http://schemas.microsoft.com/office/word/2010/wordprocessingInk" xmlns:wne="http://schemas.microsoft.com/office/word/2006/wordml" xmlns:wps="http://schemas.microsoft.com/office/word/2010/wordprocessingShape" mc:Ignorable="w14 w15 w16se w16cid w16 w16cex w16sdtdh wp14">
+  <w:p>
+    <w:pPr>
+      <w:pStyle w:val="Encabezado"/>
+      <w:rPr>
+        <w:b/>
+        <w:bCs/>
+      </w:rPr>
+    </w:pPr>
+    <w:r>
+      <w:rPr>
+        <w:b/>
+        <w:bCs/>
+      </w:rPr>
+      <w:t>PROYECTO 1 DEWC</w:t>
+    </w:r>
+    <w:r>
+      <w:rPr>
+        <w:b/>
+        <w:bCs/>
+      </w:rPr>
+      <w:tab/>
+    </w:r>
+    <w:r>
+      <w:rPr>
+        <w:b/>
+        <w:bCs/>
+      </w:rPr>
+      <w:tab/>
+      <w:t>AKETZA, ANDONI Y LIERNI</w:t>
+    </w:r>
+  </w:p>
+</w:hdr>
 </file>
 
 <file path=word/styles.xml><?xml version="1.0" encoding="utf-8"?>
@@ -1836,6 +3905,62 @@
       <w:u w:val="single"/>
     </w:rPr>
   </w:style>
+  <w:style w:type="paragraph" w:styleId="Encabezado">
+    <w:name w:val="header"/>
+    <w:basedOn w:val="Normal"/>
+    <w:link w:val="EncabezadoCar"/>
+    <w:uiPriority w:val="99"/>
+    <w:unhideWhenUsed/>
+    <w:rsid w:val="00D224F9"/>
+    <w:pPr>
+      <w:tabs>
+        <w:tab w:val="center" w:pos="4252"/>
+        <w:tab w:val="right" w:pos="8504"/>
+      </w:tabs>
+      <w:spacing w:after="0" w:line="240" w:lineRule="auto"/>
+    </w:pPr>
+  </w:style>
+  <w:style w:type="character" w:customStyle="1" w:styleId="EncabezadoCar">
+    <w:name w:val="Encabezado Car"/>
+    <w:basedOn w:val="Fuentedeprrafopredeter"/>
+    <w:link w:val="Encabezado"/>
+    <w:uiPriority w:val="99"/>
+    <w:rsid w:val="00D224F9"/>
+  </w:style>
+  <w:style w:type="paragraph" w:styleId="Piedepgina">
+    <w:name w:val="footer"/>
+    <w:basedOn w:val="Normal"/>
+    <w:link w:val="PiedepginaCar"/>
+    <w:uiPriority w:val="99"/>
+    <w:unhideWhenUsed/>
+    <w:rsid w:val="00D224F9"/>
+    <w:pPr>
+      <w:tabs>
+        <w:tab w:val="center" w:pos="4252"/>
+        <w:tab w:val="right" w:pos="8504"/>
+      </w:tabs>
+      <w:spacing w:after="0" w:line="240" w:lineRule="auto"/>
+    </w:pPr>
+  </w:style>
+  <w:style w:type="character" w:customStyle="1" w:styleId="PiedepginaCar">
+    <w:name w:val="Pie de página Car"/>
+    <w:basedOn w:val="Fuentedeprrafopredeter"/>
+    <w:link w:val="Piedepgina"/>
+    <w:uiPriority w:val="99"/>
+    <w:rsid w:val="00D224F9"/>
+  </w:style>
+  <w:style w:type="character" w:styleId="Mencinsinresolver">
+    <w:name w:val="Unresolved Mention"/>
+    <w:basedOn w:val="Fuentedeprrafopredeter"/>
+    <w:uiPriority w:val="99"/>
+    <w:semiHidden/>
+    <w:unhideWhenUsed/>
+    <w:rsid w:val="00541F63"/>
+    <w:rPr>
+      <w:color w:val="605E5C"/>
+      <w:shd w:val="clear" w:color="auto" w:fill="E1DFDD"/>
+    </w:rPr>
+  </w:style>
 </w:styles>
 </file>
 
@@ -1902,6 +4027,13 @@
     <w:pitch w:val="variable"/>
     <w:sig w:usb0="E4002EFF" w:usb1="C000247B" w:usb2="00000009" w:usb3="00000000" w:csb0="000001FF" w:csb1="00000000"/>
   </w:font>
+  <w:font w:name="Consolas">
+    <w:panose1 w:val="020B0609020204030204"/>
+    <w:charset w:val="00"/>
+    <w:family w:val="modern"/>
+    <w:pitch w:val="fixed"/>
+    <w:sig w:usb0="E00006FF" w:usb1="0000FCFF" w:usb2="00000001" w:usb3="00000000" w:csb0="0000019F" w:csb1="00000000"/>
+  </w:font>
 </w:fonts>
 </file>
 
@@ -1924,6 +4056,8 @@
     <w:rsidRoot w:val="0016281C"/>
     <w:rsid w:val="0016281C"/>
     <w:rsid w:val="001822C8"/>
+    <w:rsid w:val="005C779D"/>
+    <w:rsid w:val="008B76C4"/>
   </w:rsids>
   <m:mathPr>
     <m:mathFont m:val="Cambria Math"/>
@@ -2376,10 +4510,6 @@
     <w:name w:val="969BFDFC53CA451E9F1F938E7CFFCD40"/>
     <w:rsid w:val="0016281C"/>
   </w:style>
-  <w:style w:type="paragraph" w:customStyle="1" w:styleId="5723EAD5CF5A49B3AE0C779FCD6FBC82">
-    <w:name w:val="5723EAD5CF5A49B3AE0C779FCD6FBC82"/>
-    <w:rsid w:val="0016281C"/>
-  </w:style>
 </w:styles>
 </file>
 

</xml_diff>